<commit_message>
Revision rapida del contenido de risks y correccion de gramatica
</commit_message>
<xml_diff>
--- a/P7/risks.docx
+++ b/P7/risks.docx
@@ -962,7 +962,7 @@
     </w:p>
     <w:p>
       <w:pPr>
-        <w:pStyle w:val="ListParagraph"/>
+        <w:pStyle w:val="Prrafodelista"/>
         <w:numPr>
           <w:ilvl w:val="0"/>
           <w:numId w:val="3"/>
@@ -981,7 +981,7 @@
     </w:p>
     <w:p>
       <w:pPr>
-        <w:pStyle w:val="ListParagraph"/>
+        <w:pStyle w:val="Prrafodelista"/>
         <w:numPr>
           <w:ilvl w:val="1"/>
           <w:numId w:val="6"/>
@@ -999,7 +999,7 @@
     </w:p>
     <w:p>
       <w:pPr>
-        <w:pStyle w:val="ListParagraph"/>
+        <w:pStyle w:val="Prrafodelista"/>
         <w:numPr>
           <w:ilvl w:val="2"/>
           <w:numId w:val="7"/>
@@ -1023,7 +1023,7 @@
     </w:p>
     <w:p>
       <w:pPr>
-        <w:pStyle w:val="ListParagraph"/>
+        <w:pStyle w:val="Prrafodelista"/>
         <w:numPr>
           <w:ilvl w:val="2"/>
           <w:numId w:val="7"/>
@@ -1041,7 +1041,7 @@
     </w:p>
     <w:p>
       <w:pPr>
-        <w:pStyle w:val="ListParagraph"/>
+        <w:pStyle w:val="Prrafodelista"/>
         <w:numPr>
           <w:ilvl w:val="2"/>
           <w:numId w:val="7"/>
@@ -1059,7 +1059,7 @@
     </w:p>
     <w:p>
       <w:pPr>
-        <w:pStyle w:val="ListParagraph"/>
+        <w:pStyle w:val="Prrafodelista"/>
         <w:numPr>
           <w:ilvl w:val="1"/>
           <w:numId w:val="6"/>
@@ -1077,7 +1077,7 @@
     </w:p>
     <w:p>
       <w:pPr>
-        <w:pStyle w:val="ListParagraph"/>
+        <w:pStyle w:val="Prrafodelista"/>
         <w:numPr>
           <w:ilvl w:val="2"/>
           <w:numId w:val="12"/>
@@ -1095,7 +1095,7 @@
     </w:p>
     <w:p>
       <w:pPr>
-        <w:pStyle w:val="ListParagraph"/>
+        <w:pStyle w:val="Prrafodelista"/>
         <w:numPr>
           <w:ilvl w:val="2"/>
           <w:numId w:val="12"/>
@@ -1115,7 +1115,7 @@
     <w:bookmarkEnd w:id="0"/>
     <w:p>
       <w:pPr>
-        <w:pStyle w:val="ListParagraph"/>
+        <w:pStyle w:val="Prrafodelista"/>
         <w:numPr>
           <w:ilvl w:val="2"/>
           <w:numId w:val="12"/>
@@ -1133,7 +1133,7 @@
     </w:p>
     <w:p>
       <w:pPr>
-        <w:pStyle w:val="ListParagraph"/>
+        <w:pStyle w:val="Prrafodelista"/>
         <w:numPr>
           <w:ilvl w:val="2"/>
           <w:numId w:val="12"/>
@@ -1151,7 +1151,7 @@
     </w:p>
     <w:p>
       <w:pPr>
-        <w:pStyle w:val="ListParagraph"/>
+        <w:pStyle w:val="Prrafodelista"/>
         <w:numPr>
           <w:ilvl w:val="1"/>
           <w:numId w:val="6"/>
@@ -1169,7 +1169,7 @@
     </w:p>
     <w:p>
       <w:pPr>
-        <w:pStyle w:val="ListParagraph"/>
+        <w:pStyle w:val="Prrafodelista"/>
         <w:ind w:left="1080"/>
         <w:rPr>
           <w:lang w:bidi="ar-IQ"/>
@@ -1190,7 +1190,7 @@
     </w:p>
     <w:p>
       <w:pPr>
-        <w:pStyle w:val="ListParagraph"/>
+        <w:pStyle w:val="Prrafodelista"/>
         <w:ind w:left="1080"/>
         <w:rPr>
           <w:lang w:bidi="ar-IQ"/>
@@ -1211,7 +1211,7 @@
     </w:p>
     <w:p>
       <w:pPr>
-        <w:pStyle w:val="ListParagraph"/>
+        <w:pStyle w:val="Prrafodelista"/>
         <w:rPr>
           <w:lang w:bidi="ar-IQ"/>
         </w:rPr>
@@ -1231,7 +1231,7 @@
     </w:p>
     <w:p>
       <w:pPr>
-        <w:pStyle w:val="ListParagraph"/>
+        <w:pStyle w:val="Prrafodelista"/>
         <w:rPr>
           <w:lang w:bidi="ar-IQ"/>
         </w:rPr>
@@ -1251,7 +1251,7 @@
     </w:p>
     <w:p>
       <w:pPr>
-        <w:pStyle w:val="ListParagraph"/>
+        <w:pStyle w:val="Prrafodelista"/>
         <w:rPr>
           <w:lang w:bidi="ar-IQ"/>
         </w:rPr>
@@ -1277,7 +1277,7 @@
     </w:p>
     <w:p>
       <w:pPr>
-        <w:pStyle w:val="ListParagraph"/>
+        <w:pStyle w:val="Prrafodelista"/>
         <w:rPr>
           <w:lang w:bidi="ar-IQ"/>
         </w:rPr>
@@ -1297,7 +1297,7 @@
     </w:p>
     <w:p>
       <w:pPr>
-        <w:pStyle w:val="ListParagraph"/>
+        <w:pStyle w:val="Prrafodelista"/>
         <w:rPr>
           <w:lang w:bidi="ar-IQ"/>
         </w:rPr>
@@ -1323,7 +1323,7 @@
     </w:p>
     <w:p>
       <w:pPr>
-        <w:pStyle w:val="ListParagraph"/>
+        <w:pStyle w:val="Prrafodelista"/>
         <w:rPr>
           <w:lang w:bidi="ar-IQ"/>
         </w:rPr>
@@ -1343,7 +1343,7 @@
     </w:p>
     <w:p>
       <w:pPr>
-        <w:pStyle w:val="ListParagraph"/>
+        <w:pStyle w:val="Prrafodelista"/>
         <w:rPr>
           <w:lang w:bidi="ar-IQ"/>
         </w:rPr>
@@ -1363,7 +1363,7 @@
     </w:p>
     <w:p>
       <w:pPr>
-        <w:pStyle w:val="ListParagraph"/>
+        <w:pStyle w:val="Prrafodelista"/>
         <w:rPr>
           <w:lang w:bidi="ar-IQ"/>
         </w:rPr>
@@ -1383,7 +1383,7 @@
     </w:p>
     <w:p>
       <w:pPr>
-        <w:pStyle w:val="ListParagraph"/>
+        <w:pStyle w:val="Prrafodelista"/>
         <w:rPr>
           <w:lang w:bidi="ar-IQ"/>
         </w:rPr>
@@ -1403,7 +1403,7 @@
     </w:p>
     <w:p>
       <w:pPr>
-        <w:pStyle w:val="ListParagraph"/>
+        <w:pStyle w:val="Prrafodelista"/>
         <w:rPr>
           <w:lang w:bidi="ar-IQ"/>
         </w:rPr>
@@ -1423,7 +1423,7 @@
     </w:p>
     <w:p>
       <w:pPr>
-        <w:pStyle w:val="ListParagraph"/>
+        <w:pStyle w:val="Prrafodelista"/>
         <w:rPr>
           <w:lang w:bidi="ar-IQ"/>
         </w:rPr>
@@ -1443,7 +1443,7 @@
     </w:p>
     <w:p>
       <w:pPr>
-        <w:pStyle w:val="ListParagraph"/>
+        <w:pStyle w:val="Prrafodelista"/>
         <w:rPr>
           <w:lang w:bidi="ar-IQ"/>
         </w:rPr>
@@ -1463,7 +1463,7 @@
     </w:p>
     <w:p>
       <w:pPr>
-        <w:pStyle w:val="ListParagraph"/>
+        <w:pStyle w:val="Prrafodelista"/>
         <w:rPr>
           <w:lang w:bidi="ar-IQ"/>
         </w:rPr>
@@ -1483,7 +1483,7 @@
     </w:p>
     <w:p>
       <w:pPr>
-        <w:pStyle w:val="ListParagraph"/>
+        <w:pStyle w:val="Prrafodelista"/>
         <w:rPr>
           <w:lang w:bidi="ar-IQ"/>
         </w:rPr>
@@ -1503,7 +1503,7 @@
     </w:p>
     <w:p>
       <w:pPr>
-        <w:pStyle w:val="ListParagraph"/>
+        <w:pStyle w:val="Prrafodelista"/>
         <w:rPr>
           <w:lang w:bidi="ar-IQ"/>
         </w:rPr>
@@ -1523,7 +1523,7 @@
     </w:p>
     <w:p>
       <w:pPr>
-        <w:pStyle w:val="ListParagraph"/>
+        <w:pStyle w:val="Prrafodelista"/>
         <w:rPr>
           <w:lang w:bidi="ar-IQ"/>
         </w:rPr>
@@ -1555,7 +1555,7 @@
     </w:p>
     <w:p>
       <w:pPr>
-        <w:pStyle w:val="ListParagraph"/>
+        <w:pStyle w:val="Prrafodelista"/>
         <w:rPr>
           <w:lang w:bidi="ar-IQ"/>
         </w:rPr>
@@ -1575,7 +1575,7 @@
     </w:p>
     <w:p>
       <w:pPr>
-        <w:pStyle w:val="ListParagraph"/>
+        <w:pStyle w:val="Prrafodelista"/>
         <w:rPr>
           <w:lang w:bidi="ar-IQ"/>
         </w:rPr>
@@ -1595,7 +1595,7 @@
     </w:p>
     <w:p>
       <w:pPr>
-        <w:pStyle w:val="ListParagraph"/>
+        <w:pStyle w:val="Prrafodelista"/>
         <w:rPr>
           <w:lang w:bidi="ar-IQ"/>
         </w:rPr>
@@ -1615,7 +1615,7 @@
     </w:p>
     <w:p>
       <w:pPr>
-        <w:pStyle w:val="ListParagraph"/>
+        <w:pStyle w:val="Prrafodelista"/>
         <w:rPr>
           <w:lang w:bidi="ar-IQ"/>
         </w:rPr>
@@ -1635,7 +1635,7 @@
     </w:p>
     <w:p>
       <w:pPr>
-        <w:pStyle w:val="ListParagraph"/>
+        <w:pStyle w:val="Prrafodelista"/>
         <w:rPr>
           <w:lang w:bidi="ar-IQ"/>
         </w:rPr>
@@ -1655,7 +1655,7 @@
     </w:p>
     <w:p>
       <w:pPr>
-        <w:pStyle w:val="ListParagraph"/>
+        <w:pStyle w:val="Prrafodelista"/>
         <w:rPr>
           <w:lang w:bidi="ar-IQ"/>
         </w:rPr>
@@ -1675,7 +1675,7 @@
     </w:p>
     <w:p>
       <w:pPr>
-        <w:pStyle w:val="ListParagraph"/>
+        <w:pStyle w:val="Prrafodelista"/>
         <w:rPr>
           <w:lang w:bidi="ar-IQ"/>
         </w:rPr>
@@ -1695,7 +1695,7 @@
     </w:p>
     <w:p>
       <w:pPr>
-        <w:pStyle w:val="ListParagraph"/>
+        <w:pStyle w:val="Prrafodelista"/>
         <w:rPr>
           <w:lang w:bidi="ar-IQ"/>
         </w:rPr>
@@ -1715,7 +1715,7 @@
     </w:p>
     <w:p>
       <w:pPr>
-        <w:pStyle w:val="ListParagraph"/>
+        <w:pStyle w:val="Prrafodelista"/>
         <w:rPr>
           <w:lang w:bidi="ar-IQ"/>
         </w:rPr>
@@ -1735,7 +1735,7 @@
     </w:p>
     <w:p>
       <w:pPr>
-        <w:pStyle w:val="ListParagraph"/>
+        <w:pStyle w:val="Prrafodelista"/>
         <w:rPr>
           <w:lang w:bidi="ar-IQ"/>
         </w:rPr>
@@ -1755,7 +1755,7 @@
     </w:p>
     <w:p>
       <w:pPr>
-        <w:pStyle w:val="ListParagraph"/>
+        <w:pStyle w:val="Prrafodelista"/>
         <w:rPr>
           <w:lang w:bidi="ar-IQ"/>
         </w:rPr>
@@ -1775,7 +1775,7 @@
     </w:p>
     <w:p>
       <w:pPr>
-        <w:pStyle w:val="ListParagraph"/>
+        <w:pStyle w:val="Prrafodelista"/>
         <w:rPr>
           <w:lang w:bidi="ar-IQ"/>
         </w:rPr>
@@ -1795,7 +1795,7 @@
     </w:p>
     <w:p>
       <w:pPr>
-        <w:pStyle w:val="ListParagraph"/>
+        <w:pStyle w:val="Prrafodelista"/>
         <w:rPr>
           <w:lang w:bidi="ar-IQ"/>
         </w:rPr>
@@ -1839,31 +1839,31 @@
     </w:p>
     <w:p>
       <w:pPr>
-        <w:pStyle w:val="ListParagraph"/>
-        <w:rPr>
-          <w:lang w:bidi="ar-IQ"/>
-        </w:rPr>
-      </w:pPr>
-    </w:p>
-    <w:p>
-      <w:pPr>
-        <w:pStyle w:val="ListParagraph"/>
-        <w:rPr>
-          <w:lang w:bidi="ar-IQ"/>
-        </w:rPr>
-      </w:pPr>
-    </w:p>
-    <w:p>
-      <w:pPr>
-        <w:pStyle w:val="ListParagraph"/>
-        <w:rPr>
-          <w:lang w:bidi="ar-IQ"/>
-        </w:rPr>
-      </w:pPr>
-    </w:p>
-    <w:p>
-      <w:pPr>
-        <w:pStyle w:val="ListParagraph"/>
+        <w:pStyle w:val="Prrafodelista"/>
+        <w:rPr>
+          <w:lang w:bidi="ar-IQ"/>
+        </w:rPr>
+      </w:pPr>
+    </w:p>
+    <w:p>
+      <w:pPr>
+        <w:pStyle w:val="Prrafodelista"/>
+        <w:rPr>
+          <w:lang w:bidi="ar-IQ"/>
+        </w:rPr>
+      </w:pPr>
+    </w:p>
+    <w:p>
+      <w:pPr>
+        <w:pStyle w:val="Prrafodelista"/>
+        <w:rPr>
+          <w:lang w:bidi="ar-IQ"/>
+        </w:rPr>
+      </w:pPr>
+    </w:p>
+    <w:p>
+      <w:pPr>
+        <w:pStyle w:val="Prrafodelista"/>
         <w:numPr>
           <w:ilvl w:val="0"/>
           <w:numId w:val="3"/>
@@ -1881,7 +1881,7 @@
     </w:p>
     <w:p>
       <w:pPr>
-        <w:pStyle w:val="ListParagraph"/>
+        <w:pStyle w:val="Prrafodelista"/>
         <w:numPr>
           <w:ilvl w:val="0"/>
           <w:numId w:val="17"/>
@@ -1908,12 +1908,42 @@
         <w:rPr>
           <w:lang w:bidi="ar-IQ"/>
         </w:rPr>
-        <w:t>The project team may lack the authority to achieve project objectives. In such cases, executive management support is fundamental to project success. When this doesn't materialize the project fails.</w:t>
-      </w:r>
-    </w:p>
-    <w:p>
-      <w:pPr>
-        <w:pStyle w:val="ListParagraph"/>
+        <w:t>The project team may lack the authority to achieve project objectives. In such cases, executive management support is fundamental to</w:t>
+      </w:r>
+      <w:r>
+        <w:rPr>
+          <w:lang w:bidi="ar-IQ"/>
+        </w:rPr>
+        <w:t xml:space="preserve"> the</w:t>
+      </w:r>
+      <w:r>
+        <w:rPr>
+          <w:lang w:bidi="ar-IQ"/>
+        </w:rPr>
+        <w:t xml:space="preserve"> </w:t>
+      </w:r>
+      <w:r>
+        <w:rPr>
+          <w:lang w:bidi="ar-IQ"/>
+        </w:rPr>
+        <w:t>project</w:t>
+      </w:r>
+      <w:r>
+        <w:rPr>
+          <w:lang w:bidi="ar-IQ"/>
+        </w:rPr>
+        <w:t>’s</w:t>
+      </w:r>
+      <w:r>
+        <w:rPr>
+          <w:lang w:bidi="ar-IQ"/>
+        </w:rPr>
+        <w:t xml:space="preserve"> success. When this doesn't materialize the project fails.</w:t>
+      </w:r>
+    </w:p>
+    <w:p>
+      <w:pPr>
+        <w:pStyle w:val="Prrafodelista"/>
         <w:ind w:left="1440"/>
         <w:rPr>
           <w:lang w:bidi="ar-IQ"/>
@@ -1980,7 +2010,19 @@
         <w:rPr>
           <w:lang w:bidi="ar-IQ"/>
         </w:rPr>
-        <w:t xml:space="preserve"> must be at least less than 5% which represent the </w:t>
+        <w:t xml:space="preserve"> must be at least</w:t>
+      </w:r>
+      <w:r>
+        <w:rPr>
+          <w:lang w:bidi="ar-IQ"/>
+        </w:rPr>
+        <w:t>,</w:t>
+      </w:r>
+      <w:r>
+        <w:rPr>
+          <w:lang w:bidi="ar-IQ"/>
+        </w:rPr>
+        <w:t xml:space="preserve"> less than 5% which represent the </w:t>
       </w:r>
       <w:r>
         <w:rPr>
@@ -1997,16 +2039,7 @@
     </w:p>
     <w:p>
       <w:pPr>
-        <w:pStyle w:val="ListParagraph"/>
-        <w:ind w:left="1440"/>
-        <w:rPr>
-          <w:lang w:bidi="ar-IQ"/>
-        </w:rPr>
-      </w:pPr>
-    </w:p>
-    <w:p>
-      <w:pPr>
-        <w:pStyle w:val="ListParagraph"/>
+        <w:pStyle w:val="Prrafodelista"/>
         <w:numPr>
           <w:ilvl w:val="0"/>
           <w:numId w:val="17"/>
@@ -2116,7 +2149,7 @@
     </w:p>
     <w:p>
       <w:pPr>
-        <w:pStyle w:val="ListParagraph"/>
+        <w:pStyle w:val="Prrafodelista"/>
         <w:numPr>
           <w:ilvl w:val="0"/>
           <w:numId w:val="17"/>
@@ -2150,7 +2183,7 @@
     </w:p>
     <w:p>
       <w:pPr>
-        <w:pStyle w:val="ListParagraph"/>
+        <w:pStyle w:val="Prrafodelista"/>
         <w:numPr>
           <w:ilvl w:val="0"/>
           <w:numId w:val="17"/>
@@ -2182,7 +2215,7 @@
     </w:p>
     <w:p>
       <w:pPr>
-        <w:pStyle w:val="ListParagraph"/>
+        <w:pStyle w:val="Prrafodelista"/>
         <w:numPr>
           <w:ilvl w:val="0"/>
           <w:numId w:val="17"/>
@@ -2214,7 +2247,7 @@
     </w:p>
     <w:p>
       <w:pPr>
-        <w:pStyle w:val="ListParagraph"/>
+        <w:pStyle w:val="Prrafodelista"/>
         <w:numPr>
           <w:ilvl w:val="0"/>
           <w:numId w:val="17"/>
@@ -2241,12 +2274,24 @@
         <w:rPr>
           <w:lang w:bidi="ar-IQ"/>
         </w:rPr>
-        <w:t>The design isn't possible, is excessively costly or doesn't support the requirements.</w:t>
-      </w:r>
-    </w:p>
-    <w:p>
-      <w:pPr>
-        <w:pStyle w:val="ListParagraph"/>
+        <w:t>The design isn't possible, i</w:t>
+      </w:r>
+      <w:r>
+        <w:rPr>
+          <w:lang w:bidi="ar-IQ"/>
+        </w:rPr>
+        <w:t>t</w:t>
+      </w:r>
+      <w:r>
+        <w:rPr>
+          <w:lang w:bidi="ar-IQ"/>
+        </w:rPr>
+        <w:t>s excessively costly or doesn't support the requirements.</w:t>
+      </w:r>
+    </w:p>
+    <w:p>
+      <w:pPr>
+        <w:pStyle w:val="Prrafodelista"/>
         <w:numPr>
           <w:ilvl w:val="0"/>
           <w:numId w:val="17"/>
@@ -2261,7 +2306,7 @@
           <w:bCs/>
           <w:lang w:bidi="ar-IQ"/>
         </w:rPr>
-        <w:t xml:space="preserve">Requirements are ambiguous or Requirements are low quality or Requirements are incomplete: </w:t>
+        <w:t xml:space="preserve">Requirements are ambiguous </w:t>
       </w:r>
       <w:r>
         <w:rPr>
@@ -2269,6 +2314,38 @@
           <w:bCs/>
           <w:lang w:bidi="ar-IQ"/>
         </w:rPr>
+        <w:t xml:space="preserve">/ </w:t>
+      </w:r>
+      <w:r>
+        <w:rPr>
+          <w:b/>
+          <w:bCs/>
+          <w:lang w:bidi="ar-IQ"/>
+        </w:rPr>
+        <w:t>Requirements are low quality</w:t>
+      </w:r>
+      <w:r>
+        <w:rPr>
+          <w:b/>
+          <w:bCs/>
+          <w:lang w:bidi="ar-IQ"/>
+        </w:rPr>
+        <w:t xml:space="preserve"> / </w:t>
+      </w:r>
+      <w:r>
+        <w:rPr>
+          <w:b/>
+          <w:bCs/>
+          <w:lang w:bidi="ar-IQ"/>
+        </w:rPr>
+        <w:t xml:space="preserve">Requirements are incomplete: </w:t>
+      </w:r>
+      <w:r>
+        <w:rPr>
+          <w:b/>
+          <w:bCs/>
+          <w:lang w:bidi="ar-IQ"/>
+        </w:rPr>
         <w:t xml:space="preserve"> </w:t>
       </w:r>
       <w:r>
@@ -2292,7 +2369,7 @@
     </w:p>
     <w:p>
       <w:pPr>
-        <w:pStyle w:val="ListParagraph"/>
+        <w:pStyle w:val="Prrafodelista"/>
         <w:numPr>
           <w:ilvl w:val="0"/>
           <w:numId w:val="17"/>
@@ -2323,12 +2400,36 @@
         <w:rPr>
           <w:lang w:bidi="ar-IQ"/>
         </w:rPr>
-        <w:t>A key executive leaves the company, the resulting disruption becomes a project issue.</w:t>
-      </w:r>
-    </w:p>
-    <w:p>
-      <w:pPr>
-        <w:pStyle w:val="ListParagraph"/>
+        <w:t xml:space="preserve">A key executive leaves the </w:t>
+      </w:r>
+      <w:r>
+        <w:rPr>
+          <w:lang w:bidi="ar-IQ"/>
+        </w:rPr>
+        <w:t>company;</w:t>
+      </w:r>
+      <w:r>
+        <w:rPr>
+          <w:lang w:bidi="ar-IQ"/>
+        </w:rPr>
+        <w:t xml:space="preserve"> the resulting disruption becomes a</w:t>
+      </w:r>
+      <w:r>
+        <w:rPr>
+          <w:lang w:bidi="ar-IQ"/>
+        </w:rPr>
+        <w:t>n issue in the</w:t>
+      </w:r>
+      <w:r>
+        <w:rPr>
+          <w:lang w:bidi="ar-IQ"/>
+        </w:rPr>
+        <w:t xml:space="preserve"> project.</w:t>
+      </w:r>
+    </w:p>
+    <w:p>
+      <w:pPr>
+        <w:pStyle w:val="Prrafodelista"/>
         <w:numPr>
           <w:ilvl w:val="0"/>
           <w:numId w:val="17"/>
@@ -2364,7 +2465,7 @@
     </w:p>
     <w:p>
       <w:pPr>
-        <w:pStyle w:val="ListParagraph"/>
+        <w:pStyle w:val="Prrafodelista"/>
         <w:numPr>
           <w:ilvl w:val="0"/>
           <w:numId w:val="17"/>
@@ -2373,131 +2474,111 @@
           <w:lang w:bidi="ar-IQ"/>
         </w:rPr>
       </w:pPr>
+      <w:r>
+        <w:rPr>
+          <w:b/>
+          <w:bCs/>
+          <w:lang w:bidi="ar-IQ"/>
+        </w:rPr>
+        <w:t>Stakeholders have inaccurate expectations:</w:t>
+      </w:r>
+      <w:r>
+        <w:rPr>
+          <w:b/>
+          <w:bCs/>
+          <w:lang w:bidi="ar-IQ"/>
+        </w:rPr>
+        <w:t xml:space="preserve"> </w:t>
+      </w:r>
+      <w:r>
+        <w:rPr>
+          <w:lang w:bidi="ar-IQ"/>
+        </w:rPr>
+        <w:t>Stakeholders develop</w:t>
+      </w:r>
+      <w:r>
+        <w:rPr>
+          <w:lang w:bidi="ar-IQ"/>
+        </w:rPr>
+        <w:t xml:space="preserve"> </w:t>
+      </w:r>
+      <w:r>
+        <w:rPr>
+          <w:lang w:bidi="ar-IQ"/>
+        </w:rPr>
+        <w:t xml:space="preserve">inaccurate expectations (believe that the project will achieve something not in the requirements, plan, </w:t>
+      </w:r>
+      <w:r>
+        <w:rPr>
+          <w:lang w:bidi="ar-IQ"/>
+        </w:rPr>
+        <w:t>etc.</w:t>
+      </w:r>
+      <w:r>
+        <w:rPr>
+          <w:lang w:bidi="ar-IQ"/>
+        </w:rPr>
+        <w:t>).</w:t>
+      </w:r>
+      <w:r>
+        <w:t xml:space="preserve"> </w:t>
+      </w:r>
+      <w:r>
+        <w:rPr>
+          <w:lang w:bidi="ar-IQ"/>
+        </w:rPr>
+        <w:t xml:space="preserve">Rejection </w:t>
+      </w:r>
+      <w:r>
+        <w:rPr>
+          <w:lang w:bidi="ar-IQ"/>
+        </w:rPr>
+        <w:t>to</w:t>
+      </w:r>
+      <w:r>
+        <w:rPr>
+          <w:lang w:bidi="ar-IQ"/>
+        </w:rPr>
+        <w:t xml:space="preserve"> implement</w:t>
+      </w:r>
+      <w:r>
+        <w:rPr>
+          <w:lang w:bidi="ar-IQ"/>
+        </w:rPr>
+        <w:t xml:space="preserve"> the expectations</w:t>
+      </w:r>
+      <w:r>
+        <w:rPr>
+          <w:lang w:bidi="ar-IQ"/>
+        </w:rPr>
+        <w:t xml:space="preserve"> </w:t>
+      </w:r>
+      <w:r>
+        <w:rPr>
+          <w:lang w:bidi="ar-IQ"/>
+        </w:rPr>
+        <w:t>from the</w:t>
+      </w:r>
+      <w:r>
+        <w:rPr>
+          <w:lang w:bidi="ar-IQ"/>
+        </w:rPr>
+        <w:t xml:space="preserve"> users, due to opposition to change, or </w:t>
+      </w:r>
+      <w:r>
+        <w:rPr>
+          <w:lang w:bidi="ar-IQ"/>
+        </w:rPr>
+        <w:t xml:space="preserve">due to rejection from </w:t>
+      </w:r>
+      <w:r>
+        <w:rPr>
+          <w:lang w:bidi="ar-IQ"/>
+        </w:rPr>
+        <w:t>the developers or final users.</w:t>
+      </w:r>
       <w:bookmarkStart w:id="1" w:name="_GoBack"/>
       <w:bookmarkEnd w:id="1"/>
-      <w:r>
-        <w:rPr>
-          <w:b/>
-          <w:bCs/>
-          <w:lang w:bidi="ar-IQ"/>
-        </w:rPr>
-        <w:t xml:space="preserve">Stakeholders have inaccurate </w:t>
-      </w:r>
-      <w:proofErr w:type="spellStart"/>
-      <w:r>
-        <w:rPr>
-          <w:b/>
-          <w:bCs/>
-          <w:lang w:bidi="ar-IQ"/>
-        </w:rPr>
-        <w:t>expectations</w:t>
-      </w:r>
-      <w:r>
-        <w:rPr>
-          <w:b/>
-          <w:bCs/>
-          <w:lang w:bidi="ar-IQ"/>
-        </w:rPr>
-        <w:t>:</w:t>
-      </w:r>
-      <w:r>
-        <w:rPr>
-          <w:lang w:bidi="ar-IQ"/>
-        </w:rPr>
-        <w:t>Stakeholders</w:t>
-      </w:r>
-      <w:proofErr w:type="spellEnd"/>
-      <w:r>
-        <w:rPr>
-          <w:lang w:bidi="ar-IQ"/>
-        </w:rPr>
-        <w:t xml:space="preserve"> develop</w:t>
-      </w:r>
-      <w:r>
-        <w:rPr>
-          <w:lang w:bidi="ar-IQ"/>
-        </w:rPr>
-        <w:t xml:space="preserve"> </w:t>
-      </w:r>
-      <w:r>
-        <w:rPr>
-          <w:lang w:bidi="ar-IQ"/>
-        </w:rPr>
-        <w:t xml:space="preserve">inaccurate expectations (believe that the project will achieve something not in the requirements, plan, </w:t>
-      </w:r>
-      <w:proofErr w:type="spellStart"/>
-      <w:r>
-        <w:rPr>
-          <w:lang w:bidi="ar-IQ"/>
-        </w:rPr>
-        <w:t>etc</w:t>
-      </w:r>
-      <w:proofErr w:type="spellEnd"/>
-      <w:r>
-        <w:rPr>
-          <w:lang w:bidi="ar-IQ"/>
-        </w:rPr>
-        <w:t>).</w:t>
-      </w:r>
-      <w:r>
-        <w:t xml:space="preserve"> </w:t>
-      </w:r>
-      <w:r>
-        <w:rPr>
-          <w:lang w:bidi="ar-IQ"/>
-        </w:rPr>
-        <w:t>Rejection of the use of the implementation by</w:t>
-      </w:r>
-      <w:r>
-        <w:rPr>
-          <w:lang w:bidi="ar-IQ"/>
-        </w:rPr>
-        <w:t xml:space="preserve"> </w:t>
-      </w:r>
-      <w:r>
-        <w:rPr>
-          <w:lang w:bidi="ar-IQ"/>
-        </w:rPr>
-        <w:t>part of the users, due to opposition to</w:t>
-      </w:r>
-      <w:r>
-        <w:rPr>
-          <w:lang w:bidi="ar-IQ"/>
-        </w:rPr>
-        <w:t xml:space="preserve"> </w:t>
-      </w:r>
-      <w:r>
-        <w:rPr>
-          <w:lang w:bidi="ar-IQ"/>
-        </w:rPr>
-        <w:t>change, or at a low usability of the</w:t>
-      </w:r>
-      <w:r>
-        <w:rPr>
-          <w:lang w:bidi="ar-IQ"/>
-        </w:rPr>
-        <w:t xml:space="preserve"> </w:t>
-      </w:r>
-      <w:r>
-        <w:rPr>
-          <w:lang w:bidi="ar-IQ"/>
-        </w:rPr>
-        <w:t xml:space="preserve">implementation people who should </w:t>
-      </w:r>
-      <w:proofErr w:type="spellStart"/>
-      <w:r>
-        <w:rPr>
-          <w:lang w:bidi="ar-IQ"/>
-        </w:rPr>
-        <w:t>useThe</w:t>
-      </w:r>
-      <w:proofErr w:type="spellEnd"/>
-      <w:r>
-        <w:rPr>
-          <w:lang w:bidi="ar-IQ"/>
-        </w:rPr>
-        <w:t xml:space="preserve"> tool may refuse to do so.</w:t>
-      </w:r>
     </w:p>
     <w:sectPr>
       <w:pgSz w:w="12240" w:h="15840"/>
@@ -2552,7 +2633,7 @@
     <w:sdtContent>
       <w:p>
         <w:pPr>
-          <w:pStyle w:val="Footer"/>
+          <w:pStyle w:val="Piedepgina"/>
           <w:jc w:val="right"/>
         </w:pPr>
         <w:r>
@@ -2581,7 +2662,7 @@
   </w:sdt>
   <w:p>
     <w:pPr>
-      <w:pStyle w:val="Footer"/>
+      <w:pStyle w:val="Piedepgina"/>
     </w:pPr>
   </w:p>
 </w:ftr>
@@ -2908,8 +2989,8 @@
   <w:abstractNum w:abstractNumId="3" w15:restartNumberingAfterBreak="0">
     <w:nsid w:val="1BFD7557"/>
     <w:multiLevelType w:val="hybridMultilevel"/>
-    <w:tmpl w:val="FB8E2D8A"/>
-    <w:lvl w:ilvl="0" w:tplc="D368D4D0">
+    <w:tmpl w:val="9AB69F3A"/>
+    <w:lvl w:ilvl="0" w:tplc="DA64D64E">
       <w:start w:val="1"/>
       <w:numFmt w:val="decimal"/>
       <w:lvlText w:val="2.%1"/>
@@ -2919,6 +3000,7 @@
       </w:pPr>
       <w:rPr>
         <w:rFonts w:hint="default"/>
+        <w:b/>
       </w:rPr>
     </w:lvl>
     <w:lvl w:ilvl="1" w:tplc="04090019">
@@ -4366,7 +4448,7 @@
       </w:pPr>
     </w:pPrDefault>
   </w:docDefaults>
-  <w:latentStyles w:defLockedState="0" w:defUIPriority="99" w:defSemiHidden="0" w:defUnhideWhenUsed="0" w:defQFormat="0" w:count="376">
+  <w:latentStyles w:defLockedState="0" w:defUIPriority="99" w:defSemiHidden="0" w:defUnhideWhenUsed="0" w:defQFormat="0" w:count="375">
     <w:lsdException w:name="Normal" w:uiPriority="0" w:qFormat="1"/>
     <w:lsdException w:name="heading 1" w:uiPriority="9" w:qFormat="1"/>
     <w:lsdException w:name="heading 2" w:semiHidden="1" w:uiPriority="9" w:unhideWhenUsed="1" w:qFormat="1"/>
@@ -4742,20 +4824,19 @@
     <w:lsdException w:name="Smart Hyperlink" w:semiHidden="1" w:unhideWhenUsed="1"/>
     <w:lsdException w:name="Hashtag" w:semiHidden="1" w:unhideWhenUsed="1"/>
     <w:lsdException w:name="Unresolved Mention" w:semiHidden="1" w:unhideWhenUsed="1"/>
-    <w:lsdException w:name="Smart Link" w:semiHidden="1" w:unhideWhenUsed="1"/>
   </w:latentStyles>
   <w:style w:type="paragraph" w:default="1" w:styleId="Normal">
     <w:name w:val="Normal"/>
     <w:qFormat/>
     <w:rsid w:val="00175C25"/>
   </w:style>
-  <w:style w:type="character" w:default="1" w:styleId="DefaultParagraphFont">
+  <w:style w:type="character" w:default="1" w:styleId="Fuentedeprrafopredeter">
     <w:name w:val="Default Paragraph Font"/>
     <w:uiPriority w:val="1"/>
     <w:semiHidden/>
     <w:unhideWhenUsed/>
   </w:style>
-  <w:style w:type="table" w:default="1" w:styleId="TableNormal">
+  <w:style w:type="table" w:default="1" w:styleId="Tablanormal">
     <w:name w:val="Normal Table"/>
     <w:uiPriority w:val="99"/>
     <w:semiHidden/>
@@ -4770,16 +4851,16 @@
       </w:tblCellMar>
     </w:tblPr>
   </w:style>
-  <w:style w:type="numbering" w:default="1" w:styleId="NoList">
+  <w:style w:type="numbering" w:default="1" w:styleId="Sinlista">
     <w:name w:val="No List"/>
     <w:uiPriority w:val="99"/>
     <w:semiHidden/>
     <w:unhideWhenUsed/>
   </w:style>
-  <w:style w:type="paragraph" w:styleId="Footer">
+  <w:style w:type="paragraph" w:styleId="Piedepgina">
     <w:name w:val="footer"/>
     <w:basedOn w:val="Normal"/>
-    <w:link w:val="FooterChar"/>
+    <w:link w:val="PiedepginaCar"/>
     <w:uiPriority w:val="99"/>
     <w:unhideWhenUsed/>
     <w:rsid w:val="00175C25"/>
@@ -4794,10 +4875,10 @@
       <w:rFonts w:ascii="Calibri" w:eastAsia="Calibri" w:hAnsi="Calibri" w:cs="Calibri"/>
     </w:rPr>
   </w:style>
-  <w:style w:type="character" w:customStyle="1" w:styleId="FooterChar">
-    <w:name w:val="Footer Char"/>
-    <w:basedOn w:val="DefaultParagraphFont"/>
-    <w:link w:val="Footer"/>
+  <w:style w:type="character" w:customStyle="1" w:styleId="PiedepginaCar">
+    <w:name w:val="Pie de página Car"/>
+    <w:basedOn w:val="Fuentedeprrafopredeter"/>
+    <w:link w:val="Piedepgina"/>
     <w:uiPriority w:val="99"/>
     <w:rsid w:val="00175C25"/>
     <w:rPr>
@@ -4862,7 +4943,7 @@
     <w:name w:val="Fuente de párrafo predeter.1"/>
     <w:rsid w:val="00175C25"/>
   </w:style>
-  <w:style w:type="paragraph" w:styleId="ListParagraph">
+  <w:style w:type="paragraph" w:styleId="Prrafodelista">
     <w:name w:val="List Paragraph"/>
     <w:basedOn w:val="Normal"/>
     <w:uiPriority w:val="34"/>
@@ -4872,6 +4953,36 @@
       <w:ind w:left="720"/>
       <w:contextualSpacing/>
     </w:pPr>
+  </w:style>
+  <w:style w:type="paragraph" w:styleId="Textodeglobo">
+    <w:name w:val="Balloon Text"/>
+    <w:basedOn w:val="Normal"/>
+    <w:link w:val="TextodegloboCar"/>
+    <w:uiPriority w:val="99"/>
+    <w:semiHidden/>
+    <w:unhideWhenUsed/>
+    <w:rsid w:val="000A2FFC"/>
+    <w:pPr>
+      <w:spacing w:after="0" w:line="240" w:lineRule="auto"/>
+    </w:pPr>
+    <w:rPr>
+      <w:rFonts w:ascii="Segoe UI" w:hAnsi="Segoe UI" w:cs="Segoe UI"/>
+      <w:sz w:val="18"/>
+      <w:szCs w:val="18"/>
+    </w:rPr>
+  </w:style>
+  <w:style w:type="character" w:customStyle="1" w:styleId="TextodegloboCar">
+    <w:name w:val="Texto de globo Car"/>
+    <w:basedOn w:val="Fuentedeprrafopredeter"/>
+    <w:link w:val="Textodeglobo"/>
+    <w:uiPriority w:val="99"/>
+    <w:semiHidden/>
+    <w:rsid w:val="000A2FFC"/>
+    <w:rPr>
+      <w:rFonts w:ascii="Segoe UI" w:hAnsi="Segoe UI" w:cs="Segoe UI"/>
+      <w:sz w:val="18"/>
+      <w:szCs w:val="18"/>
+    </w:rPr>
   </w:style>
 </w:styles>
 </file>

</xml_diff>

<commit_message>
Añadido cambios al prseupuesto debido a los riesgos
</commit_message>
<xml_diff>
--- a/P7/risks.docx
+++ b/P7/risks.docx
@@ -202,12 +202,14 @@
           <w:lang w:val="es-ES"/>
         </w:rPr>
       </w:pPr>
+      <w:proofErr w:type="spellStart"/>
       <w:r>
         <w:rPr>
           <w:lang w:val="es-ES"/>
         </w:rPr>
         <w:t>Risks</w:t>
       </w:r>
+      <w:proofErr w:type="spellEnd"/>
     </w:p>
     <w:p>
       <w:pPr>
@@ -441,8 +443,36 @@
           <w:rFonts w:asciiTheme="minorBidi" w:hAnsiTheme="minorBidi" w:cstheme="minorBidi"/>
           <w:lang w:val="es-ES"/>
         </w:rPr>
-        <w:t>Abdullah Taher Saadoon AL-Musawi</w:t>
-      </w:r>
+        <w:t xml:space="preserve">Abdullah Taher </w:t>
+      </w:r>
+      <w:proofErr w:type="spellStart"/>
+      <w:r>
+        <w:rPr>
+          <w:rStyle w:val="Fuentedeprrafopredeter1"/>
+          <w:rFonts w:asciiTheme="minorBidi" w:hAnsiTheme="minorBidi" w:cstheme="minorBidi"/>
+          <w:lang w:val="es-ES"/>
+        </w:rPr>
+        <w:t>Saadoon</w:t>
+      </w:r>
+      <w:proofErr w:type="spellEnd"/>
+      <w:r>
+        <w:rPr>
+          <w:rStyle w:val="Fuentedeprrafopredeter1"/>
+          <w:rFonts w:asciiTheme="minorBidi" w:hAnsiTheme="minorBidi" w:cstheme="minorBidi"/>
+          <w:lang w:val="es-ES"/>
+        </w:rPr>
+        <w:t xml:space="preserve"> AL-</w:t>
+      </w:r>
+      <w:proofErr w:type="spellStart"/>
+      <w:r>
+        <w:rPr>
+          <w:rStyle w:val="Fuentedeprrafopredeter1"/>
+          <w:rFonts w:asciiTheme="minorBidi" w:hAnsiTheme="minorBidi" w:cstheme="minorBidi"/>
+          <w:lang w:val="es-ES"/>
+        </w:rPr>
+        <w:t>Musawi</w:t>
+      </w:r>
+      <w:proofErr w:type="spellEnd"/>
     </w:p>
     <w:p>
       <w:pPr>
@@ -882,7 +912,27 @@
           <w:spacing w:val="-6"/>
           <w:w w:val="95"/>
         </w:rPr>
-        <w:t xml:space="preserve"> Noviembre   </w:t>
+        <w:t xml:space="preserve"> </w:t>
+      </w:r>
+      <w:proofErr w:type="spellStart"/>
+      <w:r>
+        <w:rPr>
+          <w:rStyle w:val="Fuentedeprrafopredeter1"/>
+          <w:rFonts w:asciiTheme="minorBidi" w:hAnsiTheme="minorBidi" w:cstheme="minorBidi"/>
+          <w:spacing w:val="-6"/>
+          <w:w w:val="95"/>
+        </w:rPr>
+        <w:t>Noviembre</w:t>
+      </w:r>
+      <w:proofErr w:type="spellEnd"/>
+      <w:r>
+        <w:rPr>
+          <w:rStyle w:val="Fuentedeprrafopredeter1"/>
+          <w:rFonts w:asciiTheme="minorBidi" w:hAnsiTheme="minorBidi" w:cstheme="minorBidi"/>
+          <w:spacing w:val="-6"/>
+          <w:w w:val="95"/>
+        </w:rPr>
+        <w:t xml:space="preserve">   </w:t>
       </w:r>
       <w:r>
         <w:rPr>
@@ -2066,7 +2116,19 @@
               <w:rPr>
                 <w:lang w:bidi="ar-IQ"/>
               </w:rPr>
-              <w:t>the Risk impact must be at least, less than 5% which represent the Best case.</w:t>
+              <w:t xml:space="preserve">the Risk impact must be at least, less than </w:t>
+            </w:r>
+            <w:r>
+              <w:rPr>
+                <w:lang w:bidi="ar-IQ"/>
+              </w:rPr>
+              <w:t>2</w:t>
+            </w:r>
+            <w:r>
+              <w:rPr>
+                <w:lang w:bidi="ar-IQ"/>
+              </w:rPr>
+              <w:t>% which represent the Best case.</w:t>
             </w:r>
           </w:p>
         </w:tc>
@@ -2455,13 +2517,7 @@
               <w:rPr>
                 <w:lang w:bidi="ar-IQ"/>
               </w:rPr>
-              <w:t xml:space="preserve"> less than 10% which represent the Best case</w:t>
-            </w:r>
-            <w:r>
-              <w:rPr>
-                <w:lang w:bidi="ar-IQ"/>
-              </w:rPr>
-              <w:t>.</w:t>
+              <w:t xml:space="preserve"> less than 10% which represent the Best case.</w:t>
             </w:r>
           </w:p>
         </w:tc>
@@ -3264,7 +3320,19 @@
               <w:rPr>
                 <w:lang w:bidi="ar-IQ"/>
               </w:rPr>
-              <w:t>Emergency meeting with stakeholders in order to attempt dialogue with the main objective being the easing of all possible issues the stakeholders may have towards the proyect.</w:t>
+              <w:t xml:space="preserve">Emergency meeting with stakeholders in order to attempt dialogue with the main objective being the easing of all possible issues the stakeholders may have towards the </w:t>
+            </w:r>
+            <w:r>
+              <w:rPr>
+                <w:lang w:bidi="ar-IQ"/>
+              </w:rPr>
+              <w:t>project</w:t>
+            </w:r>
+            <w:r>
+              <w:rPr>
+                <w:lang w:bidi="ar-IQ"/>
+              </w:rPr>
+              <w:t>.</w:t>
             </w:r>
           </w:p>
         </w:tc>
@@ -3305,7 +3373,15 @@
                 <w:bCs/>
                 <w:lang w:bidi="ar-IQ"/>
               </w:rPr>
-              <w:t>Identifier: LACOFUNMA</w:t>
+              <w:t xml:space="preserve">Identifier: </w:t>
+            </w:r>
+            <w:r>
+              <w:rPr>
+                <w:b/>
+                <w:bCs/>
+                <w:lang w:bidi="ar-IQ"/>
+              </w:rPr>
+              <w:t>FISYINREADCO</w:t>
             </w:r>
           </w:p>
         </w:tc>
@@ -3566,13 +3642,7 @@
               <w:rPr>
                 <w:lang w:bidi="ar-IQ"/>
               </w:rPr>
-              <w:t>Initial analysis of the current system being used in the target Hospitals</w:t>
-            </w:r>
-            <w:r>
-              <w:rPr>
-                <w:lang w:bidi="ar-IQ"/>
-              </w:rPr>
-              <w:t xml:space="preserve"> and planned recursive visits to the hospitals in order to ensure the knowledge of their current system and its compatibility.</w:t>
+              <w:t>Initial analysis of the current system being used in the target Hospitals and planned recursive visits to the hospitals in order to ensure the knowledge of their current system and its compatibility.</w:t>
             </w:r>
           </w:p>
         </w:tc>
@@ -3618,8 +3688,6 @@
               </w:rPr>
               <w:t>Additional costs might have to be taken care of by the company due to insufficient planning of the new systems compatibility with the current system. This could lead to a small or medium project schedule increase and additional hardware or development costs that most likely would be charged by the company in exchange for reduced overall project benefit.</w:t>
             </w:r>
-            <w:bookmarkStart w:id="1" w:name="_GoBack"/>
-            <w:bookmarkEnd w:id="1"/>
           </w:p>
         </w:tc>
       </w:tr>
@@ -3659,7 +3727,7 @@
                 <w:bCs/>
                 <w:lang w:bidi="ar-IQ"/>
               </w:rPr>
-              <w:t>Identifier: DESBECIN</w:t>
+              <w:t>Identifier: DESBEIN</w:t>
             </w:r>
           </w:p>
         </w:tc>
@@ -4666,7 +4734,19 @@
               <w:rPr>
                 <w:lang w:bidi="ar-IQ"/>
               </w:rPr>
-              <w:t>Emergency bartering between the company and its leaving executive/worker in order to hire them for better conditions/salary or attempt at hiring them with better conditions and salary only for the duration of the project. If no deal can be struck, team leader or other high ranking executive must take a stand and either re-hire someone in order to take over the empty work position, move a similar worker from a different department or plan for the projects delay due to unforeseen events.</w:t>
+              <w:t xml:space="preserve">Emergency bartering between the company and its leaving executive/worker in order to hire them for better conditions/salary or attempt at hiring them with better conditions and salary only for the duration of the project. If no deal can be struck, team leader or other </w:t>
+            </w:r>
+            <w:r>
+              <w:rPr>
+                <w:lang w:bidi="ar-IQ"/>
+              </w:rPr>
+              <w:t>high-ranking</w:t>
+            </w:r>
+            <w:r>
+              <w:rPr>
+                <w:lang w:bidi="ar-IQ"/>
+              </w:rPr>
+              <w:t xml:space="preserve"> executive must take a stand and either re-hire someone in order to take over the empty work position, move a similar worker from a different department or plan for the projects delay due to unforeseen events.</w:t>
             </w:r>
           </w:p>
         </w:tc>
@@ -4845,13 +4925,7 @@
               <w:rPr>
                 <w:lang w:bidi="ar-IQ"/>
               </w:rPr>
-              <w:t>3</w:t>
-            </w:r>
-            <w:r>
-              <w:rPr>
-                <w:lang w:bidi="ar-IQ"/>
-              </w:rPr>
-              <w:t>0</w:t>
+              <w:t>30</w:t>
             </w:r>
             <w:r>
               <w:rPr>
@@ -4918,18 +4992,16 @@
           <w:p>
             <w:pPr>
               <w:rPr>
-                <w:b/>
-                <w:bCs/>
-                <w:lang w:bidi="ar-IQ"/>
-              </w:rPr>
-            </w:pPr>
-            <w:r>
-              <w:rPr>
-                <w:b/>
-                <w:bCs/>
-                <w:lang w:bidi="ar-IQ"/>
-              </w:rPr>
-              <w:tab/>
+                <w:bCs/>
+                <w:lang w:bidi="ar-IQ"/>
+              </w:rPr>
+            </w:pPr>
+            <w:r>
+              <w:rPr>
+                <w:bCs/>
+                <w:lang w:bidi="ar-IQ"/>
+              </w:rPr>
+              <w:t>Continuous scheduling revision and checkups in order to assure the projects schedule is going up to date in accordance to the planned estimates.</w:t>
             </w:r>
           </w:p>
         </w:tc>
@@ -4966,18 +5038,16 @@
           <w:p>
             <w:pPr>
               <w:rPr>
-                <w:b/>
-                <w:bCs/>
-                <w:lang w:bidi="ar-IQ"/>
-              </w:rPr>
-            </w:pPr>
-            <w:r>
-              <w:rPr>
-                <w:b/>
-                <w:bCs/>
-                <w:lang w:bidi="ar-IQ"/>
-              </w:rPr>
-              <w:tab/>
+                <w:bCs/>
+                <w:lang w:bidi="ar-IQ"/>
+              </w:rPr>
+            </w:pPr>
+            <w:r>
+              <w:rPr>
+                <w:bCs/>
+                <w:lang w:bidi="ar-IQ"/>
+              </w:rPr>
+              <w:t>Micro patches done to the projects schedule in order to fix small errors done in the estimates or prevent future bottlenecks.</w:t>
             </w:r>
           </w:p>
         </w:tc>
@@ -5014,18 +5084,16 @@
           <w:p>
             <w:pPr>
               <w:rPr>
-                <w:b/>
-                <w:bCs/>
-                <w:lang w:bidi="ar-IQ"/>
-              </w:rPr>
-            </w:pPr>
-            <w:r>
-              <w:rPr>
-                <w:b/>
-                <w:bCs/>
-                <w:lang w:bidi="ar-IQ"/>
-              </w:rPr>
-              <w:tab/>
+                <w:bCs/>
+                <w:lang w:bidi="ar-IQ"/>
+              </w:rPr>
+            </w:pPr>
+            <w:r>
+              <w:rPr>
+                <w:bCs/>
+                <w:lang w:bidi="ar-IQ"/>
+              </w:rPr>
+              <w:t xml:space="preserve">Additional time can be requested in order to finish the project, payed overtime might have to be offered to the workers in order to satisfy the deadlines imposed by the inaccurate estimates. </w:t>
             </w:r>
           </w:p>
         </w:tc>
@@ -5311,7 +5379,7 @@
               <w:rPr>
                 <w:lang w:bidi="ar-IQ"/>
               </w:rPr>
-              <w:t>50</w:t>
+              <w:t>20</w:t>
             </w:r>
             <w:r>
               <w:rPr>
@@ -5468,6 +5536,1509 @@
           <w:lang w:bidi="ar-IQ"/>
         </w:rPr>
       </w:pPr>
+    </w:p>
+    <w:p>
+      <w:pPr>
+        <w:jc w:val="center"/>
+        <w:rPr>
+          <w:lang w:bidi="ar-IQ"/>
+        </w:rPr>
+      </w:pPr>
+      <w:r>
+        <w:rPr>
+          <w:noProof/>
+          <w:lang w:bidi="ar-IQ"/>
+        </w:rPr>
+        <w:lastRenderedPageBreak/>
+        <w:drawing>
+          <wp:inline distT="0" distB="0" distL="0" distR="0" wp14:anchorId="33054ADD" wp14:editId="0ACB6BBD">
+            <wp:extent cx="5608955" cy="4606290"/>
+            <wp:effectExtent l="0" t="0" r="0" b="3810"/>
+            <wp:docPr id="4" name="Imagen 4"/>
+            <wp:cNvGraphicFramePr>
+              <a:graphicFrameLocks xmlns:a="http://schemas.openxmlformats.org/drawingml/2006/main" noChangeAspect="1"/>
+            </wp:cNvGraphicFramePr>
+            <a:graphic xmlns:a="http://schemas.openxmlformats.org/drawingml/2006/main">
+              <a:graphicData uri="http://schemas.openxmlformats.org/drawingml/2006/picture">
+                <pic:pic xmlns:pic="http://schemas.openxmlformats.org/drawingml/2006/picture">
+                  <pic:nvPicPr>
+                    <pic:cNvPr id="0" name="Picture 1"/>
+                    <pic:cNvPicPr>
+                      <a:picLocks noChangeAspect="1" noChangeArrowheads="1"/>
+                    </pic:cNvPicPr>
+                  </pic:nvPicPr>
+                  <pic:blipFill>
+                    <a:blip r:embed="rId10">
+                      <a:extLst>
+                        <a:ext uri="{28A0092B-C50C-407E-A947-70E740481C1C}">
+                          <a14:useLocalDpi xmlns:a14="http://schemas.microsoft.com/office/drawing/2010/main" val="0"/>
+                        </a:ext>
+                      </a:extLst>
+                    </a:blip>
+                    <a:srcRect/>
+                    <a:stretch>
+                      <a:fillRect/>
+                    </a:stretch>
+                  </pic:blipFill>
+                  <pic:spPr bwMode="auto">
+                    <a:xfrm>
+                      <a:off x="0" y="0"/>
+                      <a:ext cx="5608955" cy="4606290"/>
+                    </a:xfrm>
+                    <a:prstGeom prst="rect">
+                      <a:avLst/>
+                    </a:prstGeom>
+                    <a:noFill/>
+                    <a:ln>
+                      <a:noFill/>
+                    </a:ln>
+                  </pic:spPr>
+                </pic:pic>
+              </a:graphicData>
+            </a:graphic>
+          </wp:inline>
+        </w:drawing>
+      </w:r>
+    </w:p>
+    <w:p>
+      <w:pPr>
+        <w:pStyle w:val="Cita"/>
+        <w:rPr>
+          <w:lang w:bidi="ar-IQ"/>
+        </w:rPr>
+      </w:pPr>
+      <w:r>
+        <w:rPr>
+          <w:lang w:bidi="ar-IQ"/>
+        </w:rPr>
+        <w:t xml:space="preserve">Image 1: </w:t>
+      </w:r>
+      <w:r>
+        <w:rPr>
+          <w:lang w:bidi="ar-IQ"/>
+        </w:rPr>
+        <w:t>Projects predicted outcome using the top 10 most important risks described above</w:t>
+      </w:r>
+      <w:r>
+        <w:rPr>
+          <w:lang w:bidi="ar-IQ"/>
+        </w:rPr>
+        <w:t xml:space="preserve">, done using </w:t>
+      </w:r>
+      <w:proofErr w:type="spellStart"/>
+      <w:r>
+        <w:rPr>
+          <w:lang w:bidi="ar-IQ"/>
+        </w:rPr>
+        <w:t>Riskology</w:t>
+      </w:r>
+      <w:proofErr w:type="spellEnd"/>
+    </w:p>
+    <w:p>
+      <w:pPr>
+        <w:rPr>
+          <w:lang w:bidi="ar-IQ"/>
+        </w:rPr>
+      </w:pPr>
+    </w:p>
+    <w:p>
+      <w:pPr>
+        <w:pStyle w:val="Ttulo1"/>
+        <w:rPr>
+          <w:lang w:bidi="ar-IQ"/>
+        </w:rPr>
+      </w:pPr>
+      <w:r>
+        <w:rPr>
+          <w:lang w:bidi="ar-IQ"/>
+        </w:rPr>
+        <w:t>Budget modifications due to Risks</w:t>
+      </w:r>
+    </w:p>
+    <w:p>
+      <w:pPr>
+        <w:rPr>
+          <w:lang w:bidi="ar-IQ"/>
+        </w:rPr>
+      </w:pPr>
+      <w:r>
+        <w:rPr>
+          <w:lang w:bidi="ar-IQ"/>
+        </w:rPr>
+        <w:t>An overall percentage of the risks worst-case scenario, and best-case scenario was developed in order to assume the 2 more extreme outcomes. This percentage was then either applied to a specific category within the projects budget or added to the overall projects costs as a safety cushion.</w:t>
+      </w:r>
+      <w:r>
+        <w:rPr>
+          <w:lang w:bidi="ar-IQ"/>
+        </w:rPr>
+        <w:t xml:space="preserve"> </w:t>
+      </w:r>
+    </w:p>
+    <w:tbl>
+      <w:tblPr>
+        <w:tblStyle w:val="Tablaconcuadrcula1clara-nfasis1"/>
+        <w:tblW w:w="0" w:type="auto"/>
+        <w:tblLook w:val="04A0" w:firstRow="1" w:lastRow="0" w:firstColumn="1" w:lastColumn="0" w:noHBand="0" w:noVBand="1"/>
+      </w:tblPr>
+      <w:tblGrid>
+        <w:gridCol w:w="1696"/>
+        <w:gridCol w:w="1418"/>
+        <w:gridCol w:w="1276"/>
+        <w:gridCol w:w="1701"/>
+        <w:gridCol w:w="2737"/>
+      </w:tblGrid>
+      <w:tr>
+        <w:trPr>
+          <w:cnfStyle w:val="100000000000" w:firstRow="1" w:lastRow="0" w:firstColumn="0" w:lastColumn="0" w:oddVBand="0" w:evenVBand="0" w:oddHBand="0" w:evenHBand="0" w:firstRowFirstColumn="0" w:firstRowLastColumn="0" w:lastRowFirstColumn="0" w:lastRowLastColumn="0"/>
+        </w:trPr>
+        <w:tc>
+          <w:tcPr>
+            <w:cnfStyle w:val="001000000000" w:firstRow="0" w:lastRow="0" w:firstColumn="1" w:lastColumn="0" w:oddVBand="0" w:evenVBand="0" w:oddHBand="0" w:evenHBand="0" w:firstRowFirstColumn="0" w:firstRowLastColumn="0" w:lastRowFirstColumn="0" w:lastRowLastColumn="0"/>
+            <w:tcW w:w="1696" w:type="dxa"/>
+          </w:tcPr>
+          <w:p>
+            <w:pPr>
+              <w:rPr>
+                <w:lang w:bidi="ar-IQ"/>
+              </w:rPr>
+            </w:pPr>
+            <w:r>
+              <w:rPr>
+                <w:lang w:bidi="ar-IQ"/>
+              </w:rPr>
+              <w:t>Risk ID</w:t>
+            </w:r>
+          </w:p>
+        </w:tc>
+        <w:tc>
+          <w:tcPr>
+            <w:tcW w:w="1418" w:type="dxa"/>
+          </w:tcPr>
+          <w:p>
+            <w:pPr>
+              <w:cnfStyle w:val="100000000000" w:firstRow="1" w:lastRow="0" w:firstColumn="0" w:lastColumn="0" w:oddVBand="0" w:evenVBand="0" w:oddHBand="0" w:evenHBand="0" w:firstRowFirstColumn="0" w:firstRowLastColumn="0" w:lastRowFirstColumn="0" w:lastRowLastColumn="0"/>
+              <w:rPr>
+                <w:lang w:bidi="ar-IQ"/>
+              </w:rPr>
+            </w:pPr>
+            <w:r>
+              <w:rPr>
+                <w:lang w:bidi="ar-IQ"/>
+              </w:rPr>
+              <w:t>Worst – Case Penalty</w:t>
+            </w:r>
+            <w:r>
+              <w:rPr>
+                <w:lang w:bidi="ar-IQ"/>
+              </w:rPr>
+              <w:t xml:space="preserve"> (%)</w:t>
+            </w:r>
+          </w:p>
+        </w:tc>
+        <w:tc>
+          <w:tcPr>
+            <w:tcW w:w="1276" w:type="dxa"/>
+          </w:tcPr>
+          <w:p>
+            <w:pPr>
+              <w:cnfStyle w:val="100000000000" w:firstRow="1" w:lastRow="0" w:firstColumn="0" w:lastColumn="0" w:oddVBand="0" w:evenVBand="0" w:oddHBand="0" w:evenHBand="0" w:firstRowFirstColumn="0" w:firstRowLastColumn="0" w:lastRowFirstColumn="0" w:lastRowLastColumn="0"/>
+              <w:rPr>
+                <w:lang w:bidi="ar-IQ"/>
+              </w:rPr>
+            </w:pPr>
+            <w:r>
+              <w:rPr>
+                <w:lang w:bidi="ar-IQ"/>
+              </w:rPr>
+              <w:t>Best – Case Penalty</w:t>
+            </w:r>
+            <w:r>
+              <w:rPr>
+                <w:lang w:bidi="ar-IQ"/>
+              </w:rPr>
+              <w:t xml:space="preserve"> (%)</w:t>
+            </w:r>
+          </w:p>
+        </w:tc>
+        <w:tc>
+          <w:tcPr>
+            <w:tcW w:w="1701" w:type="dxa"/>
+          </w:tcPr>
+          <w:p>
+            <w:pPr>
+              <w:cnfStyle w:val="100000000000" w:firstRow="1" w:lastRow="0" w:firstColumn="0" w:lastColumn="0" w:oddVBand="0" w:evenVBand="0" w:oddHBand="0" w:evenHBand="0" w:firstRowFirstColumn="0" w:firstRowLastColumn="0" w:lastRowFirstColumn="0" w:lastRowLastColumn="0"/>
+              <w:rPr>
+                <w:lang w:bidi="ar-IQ"/>
+              </w:rPr>
+            </w:pPr>
+            <w:r>
+              <w:rPr>
+                <w:lang w:bidi="ar-IQ"/>
+              </w:rPr>
+              <w:t xml:space="preserve">Critical Error </w:t>
+            </w:r>
+            <w:r>
+              <w:rPr>
+                <w:lang w:bidi="ar-IQ"/>
+              </w:rPr>
+              <w:t>(</w:t>
+            </w:r>
+            <w:r>
+              <w:rPr>
+                <w:lang w:bidi="ar-IQ"/>
+              </w:rPr>
+              <w:t>%</w:t>
+            </w:r>
+            <w:r>
+              <w:rPr>
+                <w:lang w:bidi="ar-IQ"/>
+              </w:rPr>
+              <w:t>)</w:t>
+            </w:r>
+          </w:p>
+        </w:tc>
+        <w:tc>
+          <w:tcPr>
+            <w:tcW w:w="2737" w:type="dxa"/>
+          </w:tcPr>
+          <w:p>
+            <w:pPr>
+              <w:cnfStyle w:val="100000000000" w:firstRow="1" w:lastRow="0" w:firstColumn="0" w:lastColumn="0" w:oddVBand="0" w:evenVBand="0" w:oddHBand="0" w:evenHBand="0" w:firstRowFirstColumn="0" w:firstRowLastColumn="0" w:lastRowFirstColumn="0" w:lastRowLastColumn="0"/>
+              <w:rPr>
+                <w:lang w:bidi="ar-IQ"/>
+              </w:rPr>
+            </w:pPr>
+            <w:r>
+              <w:rPr>
+                <w:lang w:bidi="ar-IQ"/>
+              </w:rPr>
+              <w:t>Project Stages Involved</w:t>
+            </w:r>
+          </w:p>
+        </w:tc>
+      </w:tr>
+      <w:tr>
+        <w:tc>
+          <w:tcPr>
+            <w:cnfStyle w:val="001000000000" w:firstRow="0" w:lastRow="0" w:firstColumn="1" w:lastColumn="0" w:oddVBand="0" w:evenVBand="0" w:oddHBand="0" w:evenHBand="0" w:firstRowFirstColumn="0" w:firstRowLastColumn="0" w:lastRowFirstColumn="0" w:lastRowLastColumn="0"/>
+            <w:tcW w:w="1696" w:type="dxa"/>
+          </w:tcPr>
+          <w:p>
+            <w:pPr>
+              <w:rPr>
+                <w:b w:val="0"/>
+                <w:lang w:bidi="ar-IQ"/>
+              </w:rPr>
+            </w:pPr>
+            <w:r>
+              <w:rPr>
+                <w:b w:val="0"/>
+                <w:lang w:bidi="ar-IQ"/>
+              </w:rPr>
+              <w:t>EXEFASUPO</w:t>
+            </w:r>
+          </w:p>
+        </w:tc>
+        <w:tc>
+          <w:tcPr>
+            <w:tcW w:w="1418" w:type="dxa"/>
+          </w:tcPr>
+          <w:p>
+            <w:pPr>
+              <w:cnfStyle w:val="000000000000" w:firstRow="0" w:lastRow="0" w:firstColumn="0" w:lastColumn="0" w:oddVBand="0" w:evenVBand="0" w:oddHBand="0" w:evenHBand="0" w:firstRowFirstColumn="0" w:firstRowLastColumn="0" w:lastRowFirstColumn="0" w:lastRowLastColumn="0"/>
+              <w:rPr>
+                <w:lang w:bidi="ar-IQ"/>
+              </w:rPr>
+            </w:pPr>
+            <w:r>
+              <w:rPr>
+                <w:lang w:bidi="ar-IQ"/>
+              </w:rPr>
+              <w:t>15</w:t>
+            </w:r>
+          </w:p>
+        </w:tc>
+        <w:tc>
+          <w:tcPr>
+            <w:tcW w:w="1276" w:type="dxa"/>
+          </w:tcPr>
+          <w:p>
+            <w:pPr>
+              <w:cnfStyle w:val="000000000000" w:firstRow="0" w:lastRow="0" w:firstColumn="0" w:lastColumn="0" w:oddVBand="0" w:evenVBand="0" w:oddHBand="0" w:evenHBand="0" w:firstRowFirstColumn="0" w:firstRowLastColumn="0" w:lastRowFirstColumn="0" w:lastRowLastColumn="0"/>
+              <w:rPr>
+                <w:lang w:bidi="ar-IQ"/>
+              </w:rPr>
+            </w:pPr>
+            <w:r>
+              <w:rPr>
+                <w:lang w:bidi="ar-IQ"/>
+              </w:rPr>
+              <w:t>2</w:t>
+            </w:r>
+          </w:p>
+        </w:tc>
+        <w:tc>
+          <w:tcPr>
+            <w:tcW w:w="1701" w:type="dxa"/>
+            <w:shd w:val="clear" w:color="auto" w:fill="F2F2F2" w:themeFill="background1" w:themeFillShade="F2"/>
+          </w:tcPr>
+          <w:p>
+            <w:pPr>
+              <w:cnfStyle w:val="000000000000" w:firstRow="0" w:lastRow="0" w:firstColumn="0" w:lastColumn="0" w:oddVBand="0" w:evenVBand="0" w:oddHBand="0" w:evenHBand="0" w:firstRowFirstColumn="0" w:firstRowLastColumn="0" w:lastRowFirstColumn="0" w:lastRowLastColumn="0"/>
+              <w:rPr>
+                <w:lang w:bidi="ar-IQ"/>
+              </w:rPr>
+            </w:pPr>
+          </w:p>
+        </w:tc>
+        <w:tc>
+          <w:tcPr>
+            <w:tcW w:w="2737" w:type="dxa"/>
+            <w:shd w:val="clear" w:color="auto" w:fill="FFFFFF" w:themeFill="background1"/>
+          </w:tcPr>
+          <w:p>
+            <w:pPr>
+              <w:cnfStyle w:val="000000000000" w:firstRow="0" w:lastRow="0" w:firstColumn="0" w:lastColumn="0" w:oddVBand="0" w:evenVBand="0" w:oddHBand="0" w:evenHBand="0" w:firstRowFirstColumn="0" w:firstRowLastColumn="0" w:lastRowFirstColumn="0" w:lastRowLastColumn="0"/>
+              <w:rPr>
+                <w:lang w:bidi="ar-IQ"/>
+              </w:rPr>
+            </w:pPr>
+            <w:r>
+              <w:rPr>
+                <w:lang w:bidi="ar-IQ"/>
+              </w:rPr>
+              <w:t>Overall Project</w:t>
+            </w:r>
+          </w:p>
+        </w:tc>
+      </w:tr>
+      <w:tr>
+        <w:tc>
+          <w:tcPr>
+            <w:cnfStyle w:val="001000000000" w:firstRow="0" w:lastRow="0" w:firstColumn="1" w:lastColumn="0" w:oddVBand="0" w:evenVBand="0" w:oddHBand="0" w:evenHBand="0" w:firstRowFirstColumn="0" w:firstRowLastColumn="0" w:lastRowFirstColumn="0" w:lastRowLastColumn="0"/>
+            <w:tcW w:w="1696" w:type="dxa"/>
+          </w:tcPr>
+          <w:p>
+            <w:pPr>
+              <w:rPr>
+                <w:b w:val="0"/>
+                <w:lang w:bidi="ar-IQ"/>
+              </w:rPr>
+            </w:pPr>
+            <w:r>
+              <w:rPr>
+                <w:b w:val="0"/>
+                <w:lang w:bidi="ar-IQ"/>
+              </w:rPr>
+              <w:t>COFOARIN</w:t>
+            </w:r>
+          </w:p>
+        </w:tc>
+        <w:tc>
+          <w:tcPr>
+            <w:tcW w:w="1418" w:type="dxa"/>
+          </w:tcPr>
+          <w:p>
+            <w:pPr>
+              <w:cnfStyle w:val="000000000000" w:firstRow="0" w:lastRow="0" w:firstColumn="0" w:lastColumn="0" w:oddVBand="0" w:evenVBand="0" w:oddHBand="0" w:evenHBand="0" w:firstRowFirstColumn="0" w:firstRowLastColumn="0" w:lastRowFirstColumn="0" w:lastRowLastColumn="0"/>
+              <w:rPr>
+                <w:lang w:bidi="ar-IQ"/>
+              </w:rPr>
+            </w:pPr>
+            <w:r>
+              <w:rPr>
+                <w:lang w:bidi="ar-IQ"/>
+              </w:rPr>
+              <w:t>20</w:t>
+            </w:r>
+          </w:p>
+        </w:tc>
+        <w:tc>
+          <w:tcPr>
+            <w:tcW w:w="1276" w:type="dxa"/>
+          </w:tcPr>
+          <w:p>
+            <w:pPr>
+              <w:cnfStyle w:val="000000000000" w:firstRow="0" w:lastRow="0" w:firstColumn="0" w:lastColumn="0" w:oddVBand="0" w:evenVBand="0" w:oddHBand="0" w:evenHBand="0" w:firstRowFirstColumn="0" w:firstRowLastColumn="0" w:lastRowFirstColumn="0" w:lastRowLastColumn="0"/>
+              <w:rPr>
+                <w:lang w:bidi="ar-IQ"/>
+              </w:rPr>
+            </w:pPr>
+            <w:r>
+              <w:rPr>
+                <w:lang w:bidi="ar-IQ"/>
+              </w:rPr>
+              <w:t>10</w:t>
+            </w:r>
+          </w:p>
+        </w:tc>
+        <w:tc>
+          <w:tcPr>
+            <w:tcW w:w="1701" w:type="dxa"/>
+            <w:shd w:val="clear" w:color="auto" w:fill="F2F2F2" w:themeFill="background1" w:themeFillShade="F2"/>
+          </w:tcPr>
+          <w:p>
+            <w:pPr>
+              <w:cnfStyle w:val="000000000000" w:firstRow="0" w:lastRow="0" w:firstColumn="0" w:lastColumn="0" w:oddVBand="0" w:evenVBand="0" w:oddHBand="0" w:evenHBand="0" w:firstRowFirstColumn="0" w:firstRowLastColumn="0" w:lastRowFirstColumn="0" w:lastRowLastColumn="0"/>
+              <w:rPr>
+                <w:lang w:bidi="ar-IQ"/>
+              </w:rPr>
+            </w:pPr>
+          </w:p>
+        </w:tc>
+        <w:tc>
+          <w:tcPr>
+            <w:tcW w:w="2737" w:type="dxa"/>
+            <w:shd w:val="clear" w:color="auto" w:fill="FFFFFF" w:themeFill="background1"/>
+          </w:tcPr>
+          <w:p>
+            <w:pPr>
+              <w:cnfStyle w:val="000000000000" w:firstRow="0" w:lastRow="0" w:firstColumn="0" w:lastColumn="0" w:oddVBand="0" w:evenVBand="0" w:oddHBand="0" w:evenHBand="0" w:firstRowFirstColumn="0" w:firstRowLastColumn="0" w:lastRowFirstColumn="0" w:lastRowLastColumn="0"/>
+              <w:rPr>
+                <w:lang w:bidi="ar-IQ"/>
+              </w:rPr>
+            </w:pPr>
+            <w:r>
+              <w:rPr>
+                <w:lang w:bidi="ar-IQ"/>
+              </w:rPr>
+              <w:t>Overall Project</w:t>
+            </w:r>
+          </w:p>
+        </w:tc>
+      </w:tr>
+      <w:tr>
+        <w:tc>
+          <w:tcPr>
+            <w:cnfStyle w:val="001000000000" w:firstRow="0" w:lastRow="0" w:firstColumn="1" w:lastColumn="0" w:oddVBand="0" w:evenVBand="0" w:oddHBand="0" w:evenHBand="0" w:firstRowFirstColumn="0" w:firstRowLastColumn="0" w:lastRowFirstColumn="0" w:lastRowLastColumn="0"/>
+            <w:tcW w:w="1696" w:type="dxa"/>
+          </w:tcPr>
+          <w:p>
+            <w:pPr>
+              <w:rPr>
+                <w:b w:val="0"/>
+                <w:lang w:bidi="ar-IQ"/>
+              </w:rPr>
+            </w:pPr>
+            <w:r>
+              <w:rPr>
+                <w:b w:val="0"/>
+                <w:lang w:bidi="ar-IQ"/>
+              </w:rPr>
+              <w:t>RESSHORT</w:t>
+            </w:r>
+          </w:p>
+        </w:tc>
+        <w:tc>
+          <w:tcPr>
+            <w:tcW w:w="1418" w:type="dxa"/>
+          </w:tcPr>
+          <w:p>
+            <w:pPr>
+              <w:cnfStyle w:val="000000000000" w:firstRow="0" w:lastRow="0" w:firstColumn="0" w:lastColumn="0" w:oddVBand="0" w:evenVBand="0" w:oddHBand="0" w:evenHBand="0" w:firstRowFirstColumn="0" w:firstRowLastColumn="0" w:lastRowFirstColumn="0" w:lastRowLastColumn="0"/>
+              <w:rPr>
+                <w:lang w:bidi="ar-IQ"/>
+              </w:rPr>
+            </w:pPr>
+            <w:r>
+              <w:rPr>
+                <w:lang w:bidi="ar-IQ"/>
+              </w:rPr>
+              <w:t>15</w:t>
+            </w:r>
+          </w:p>
+        </w:tc>
+        <w:tc>
+          <w:tcPr>
+            <w:tcW w:w="1276" w:type="dxa"/>
+          </w:tcPr>
+          <w:p>
+            <w:pPr>
+              <w:cnfStyle w:val="000000000000" w:firstRow="0" w:lastRow="0" w:firstColumn="0" w:lastColumn="0" w:oddVBand="0" w:evenVBand="0" w:oddHBand="0" w:evenHBand="0" w:firstRowFirstColumn="0" w:firstRowLastColumn="0" w:lastRowFirstColumn="0" w:lastRowLastColumn="0"/>
+              <w:rPr>
+                <w:lang w:bidi="ar-IQ"/>
+              </w:rPr>
+            </w:pPr>
+            <w:r>
+              <w:rPr>
+                <w:lang w:bidi="ar-IQ"/>
+              </w:rPr>
+              <w:t>10</w:t>
+            </w:r>
+          </w:p>
+        </w:tc>
+        <w:tc>
+          <w:tcPr>
+            <w:tcW w:w="1701" w:type="dxa"/>
+            <w:shd w:val="clear" w:color="auto" w:fill="F2F2F2" w:themeFill="background1" w:themeFillShade="F2"/>
+          </w:tcPr>
+          <w:p>
+            <w:pPr>
+              <w:cnfStyle w:val="000000000000" w:firstRow="0" w:lastRow="0" w:firstColumn="0" w:lastColumn="0" w:oddVBand="0" w:evenVBand="0" w:oddHBand="0" w:evenHBand="0" w:firstRowFirstColumn="0" w:firstRowLastColumn="0" w:lastRowFirstColumn="0" w:lastRowLastColumn="0"/>
+              <w:rPr>
+                <w:lang w:bidi="ar-IQ"/>
+              </w:rPr>
+            </w:pPr>
+          </w:p>
+        </w:tc>
+        <w:tc>
+          <w:tcPr>
+            <w:tcW w:w="2737" w:type="dxa"/>
+            <w:shd w:val="clear" w:color="auto" w:fill="FFFFFF" w:themeFill="background1"/>
+          </w:tcPr>
+          <w:p>
+            <w:pPr>
+              <w:cnfStyle w:val="000000000000" w:firstRow="0" w:lastRow="0" w:firstColumn="0" w:lastColumn="0" w:oddVBand="0" w:evenVBand="0" w:oddHBand="0" w:evenHBand="0" w:firstRowFirstColumn="0" w:firstRowLastColumn="0" w:lastRowFirstColumn="0" w:lastRowLastColumn="0"/>
+              <w:rPr>
+                <w:lang w:bidi="ar-IQ"/>
+              </w:rPr>
+            </w:pPr>
+            <w:r>
+              <w:rPr>
+                <w:lang w:bidi="ar-IQ"/>
+              </w:rPr>
+              <w:t>Overall Project</w:t>
+            </w:r>
+          </w:p>
+        </w:tc>
+      </w:tr>
+      <w:tr>
+        <w:tc>
+          <w:tcPr>
+            <w:cnfStyle w:val="001000000000" w:firstRow="0" w:lastRow="0" w:firstColumn="1" w:lastColumn="0" w:oddVBand="0" w:evenVBand="0" w:oddHBand="0" w:evenHBand="0" w:firstRowFirstColumn="0" w:firstRowLastColumn="0" w:lastRowFirstColumn="0" w:lastRowLastColumn="0"/>
+            <w:tcW w:w="1696" w:type="dxa"/>
+          </w:tcPr>
+          <w:p>
+            <w:pPr>
+              <w:rPr>
+                <w:b w:val="0"/>
+                <w:lang w:bidi="ar-IQ"/>
+              </w:rPr>
+            </w:pPr>
+            <w:r>
+              <w:rPr>
+                <w:b w:val="0"/>
+                <w:lang w:bidi="ar-IQ"/>
+              </w:rPr>
+              <w:t>STAFASUPO</w:t>
+            </w:r>
+          </w:p>
+        </w:tc>
+        <w:tc>
+          <w:tcPr>
+            <w:tcW w:w="1418" w:type="dxa"/>
+            <w:shd w:val="clear" w:color="auto" w:fill="F2F2F2" w:themeFill="background1" w:themeFillShade="F2"/>
+          </w:tcPr>
+          <w:p>
+            <w:pPr>
+              <w:cnfStyle w:val="000000000000" w:firstRow="0" w:lastRow="0" w:firstColumn="0" w:lastColumn="0" w:oddVBand="0" w:evenVBand="0" w:oddHBand="0" w:evenHBand="0" w:firstRowFirstColumn="0" w:firstRowLastColumn="0" w:lastRowFirstColumn="0" w:lastRowLastColumn="0"/>
+              <w:rPr>
+                <w:lang w:bidi="ar-IQ"/>
+              </w:rPr>
+            </w:pPr>
+          </w:p>
+        </w:tc>
+        <w:tc>
+          <w:tcPr>
+            <w:tcW w:w="1276" w:type="dxa"/>
+            <w:shd w:val="clear" w:color="auto" w:fill="F2F2F2" w:themeFill="background1" w:themeFillShade="F2"/>
+          </w:tcPr>
+          <w:p>
+            <w:pPr>
+              <w:cnfStyle w:val="000000000000" w:firstRow="0" w:lastRow="0" w:firstColumn="0" w:lastColumn="0" w:oddVBand="0" w:evenVBand="0" w:oddHBand="0" w:evenHBand="0" w:firstRowFirstColumn="0" w:firstRowLastColumn="0" w:lastRowFirstColumn="0" w:lastRowLastColumn="0"/>
+              <w:rPr>
+                <w:lang w:bidi="ar-IQ"/>
+              </w:rPr>
+            </w:pPr>
+          </w:p>
+        </w:tc>
+        <w:tc>
+          <w:tcPr>
+            <w:tcW w:w="1701" w:type="dxa"/>
+          </w:tcPr>
+          <w:p>
+            <w:pPr>
+              <w:cnfStyle w:val="000000000000" w:firstRow="0" w:lastRow="0" w:firstColumn="0" w:lastColumn="0" w:oddVBand="0" w:evenVBand="0" w:oddHBand="0" w:evenHBand="0" w:firstRowFirstColumn="0" w:firstRowLastColumn="0" w:lastRowFirstColumn="0" w:lastRowLastColumn="0"/>
+              <w:rPr>
+                <w:lang w:bidi="ar-IQ"/>
+              </w:rPr>
+            </w:pPr>
+            <w:r>
+              <w:rPr>
+                <w:lang w:bidi="ar-IQ"/>
+              </w:rPr>
+              <w:t>5</w:t>
+            </w:r>
+          </w:p>
+        </w:tc>
+        <w:tc>
+          <w:tcPr>
+            <w:tcW w:w="2737" w:type="dxa"/>
+            <w:shd w:val="clear" w:color="auto" w:fill="FFFFFF" w:themeFill="background1"/>
+          </w:tcPr>
+          <w:p>
+            <w:pPr>
+              <w:cnfStyle w:val="000000000000" w:firstRow="0" w:lastRow="0" w:firstColumn="0" w:lastColumn="0" w:oddVBand="0" w:evenVBand="0" w:oddHBand="0" w:evenHBand="0" w:firstRowFirstColumn="0" w:firstRowLastColumn="0" w:lastRowFirstColumn="0" w:lastRowLastColumn="0"/>
+              <w:rPr>
+                <w:lang w:bidi="ar-IQ"/>
+              </w:rPr>
+            </w:pPr>
+            <w:r>
+              <w:rPr>
+                <w:lang w:bidi="ar-IQ"/>
+              </w:rPr>
+              <w:t>Overall Project</w:t>
+            </w:r>
+          </w:p>
+        </w:tc>
+      </w:tr>
+      <w:tr>
+        <w:tc>
+          <w:tcPr>
+            <w:cnfStyle w:val="001000000000" w:firstRow="0" w:lastRow="0" w:firstColumn="1" w:lastColumn="0" w:oddVBand="0" w:evenVBand="0" w:oddHBand="0" w:evenHBand="0" w:firstRowFirstColumn="0" w:firstRowLastColumn="0" w:lastRowFirstColumn="0" w:lastRowLastColumn="0"/>
+            <w:tcW w:w="1696" w:type="dxa"/>
+          </w:tcPr>
+          <w:p>
+            <w:pPr>
+              <w:rPr>
+                <w:b w:val="0"/>
+                <w:lang w:bidi="ar-IQ"/>
+              </w:rPr>
+            </w:pPr>
+            <w:r>
+              <w:rPr>
+                <w:b w:val="0"/>
+                <w:bCs w:val="0"/>
+                <w:lang w:bidi="ar-IQ"/>
+              </w:rPr>
+              <w:t>FISYINREADCO</w:t>
+            </w:r>
+          </w:p>
+        </w:tc>
+        <w:tc>
+          <w:tcPr>
+            <w:tcW w:w="1418" w:type="dxa"/>
+          </w:tcPr>
+          <w:p>
+            <w:pPr>
+              <w:cnfStyle w:val="000000000000" w:firstRow="0" w:lastRow="0" w:firstColumn="0" w:lastColumn="0" w:oddVBand="0" w:evenVBand="0" w:oddHBand="0" w:evenHBand="0" w:firstRowFirstColumn="0" w:firstRowLastColumn="0" w:lastRowFirstColumn="0" w:lastRowLastColumn="0"/>
+              <w:rPr>
+                <w:lang w:bidi="ar-IQ"/>
+              </w:rPr>
+            </w:pPr>
+            <w:r>
+              <w:rPr>
+                <w:lang w:bidi="ar-IQ"/>
+              </w:rPr>
+              <w:t>10</w:t>
+            </w:r>
+          </w:p>
+        </w:tc>
+        <w:tc>
+          <w:tcPr>
+            <w:tcW w:w="1276" w:type="dxa"/>
+          </w:tcPr>
+          <w:p>
+            <w:pPr>
+              <w:cnfStyle w:val="000000000000" w:firstRow="0" w:lastRow="0" w:firstColumn="0" w:lastColumn="0" w:oddVBand="0" w:evenVBand="0" w:oddHBand="0" w:evenHBand="0" w:firstRowFirstColumn="0" w:firstRowLastColumn="0" w:lastRowFirstColumn="0" w:lastRowLastColumn="0"/>
+              <w:rPr>
+                <w:lang w:bidi="ar-IQ"/>
+              </w:rPr>
+            </w:pPr>
+            <w:r>
+              <w:rPr>
+                <w:lang w:bidi="ar-IQ"/>
+              </w:rPr>
+              <w:t>5</w:t>
+            </w:r>
+          </w:p>
+        </w:tc>
+        <w:tc>
+          <w:tcPr>
+            <w:tcW w:w="1701" w:type="dxa"/>
+            <w:shd w:val="clear" w:color="auto" w:fill="F2F2F2" w:themeFill="background1" w:themeFillShade="F2"/>
+          </w:tcPr>
+          <w:p>
+            <w:pPr>
+              <w:cnfStyle w:val="000000000000" w:firstRow="0" w:lastRow="0" w:firstColumn="0" w:lastColumn="0" w:oddVBand="0" w:evenVBand="0" w:oddHBand="0" w:evenHBand="0" w:firstRowFirstColumn="0" w:firstRowLastColumn="0" w:lastRowFirstColumn="0" w:lastRowLastColumn="0"/>
+              <w:rPr>
+                <w:lang w:bidi="ar-IQ"/>
+              </w:rPr>
+            </w:pPr>
+          </w:p>
+        </w:tc>
+        <w:tc>
+          <w:tcPr>
+            <w:tcW w:w="2737" w:type="dxa"/>
+            <w:shd w:val="clear" w:color="auto" w:fill="FFFFFF" w:themeFill="background1"/>
+          </w:tcPr>
+          <w:p>
+            <w:pPr>
+              <w:cnfStyle w:val="000000000000" w:firstRow="0" w:lastRow="0" w:firstColumn="0" w:lastColumn="0" w:oddVBand="0" w:evenVBand="0" w:oddHBand="0" w:evenHBand="0" w:firstRowFirstColumn="0" w:firstRowLastColumn="0" w:lastRowFirstColumn="0" w:lastRowLastColumn="0"/>
+              <w:rPr>
+                <w:lang w:bidi="ar-IQ"/>
+              </w:rPr>
+            </w:pPr>
+            <w:r>
+              <w:rPr>
+                <w:lang w:bidi="ar-IQ"/>
+              </w:rPr>
+              <w:t>Final Project Stage</w:t>
+            </w:r>
+          </w:p>
+        </w:tc>
+      </w:tr>
+      <w:tr>
+        <w:tc>
+          <w:tcPr>
+            <w:cnfStyle w:val="001000000000" w:firstRow="0" w:lastRow="0" w:firstColumn="1" w:lastColumn="0" w:oddVBand="0" w:evenVBand="0" w:oddHBand="0" w:evenHBand="0" w:firstRowFirstColumn="0" w:firstRowLastColumn="0" w:lastRowFirstColumn="0" w:lastRowLastColumn="0"/>
+            <w:tcW w:w="1696" w:type="dxa"/>
+          </w:tcPr>
+          <w:p>
+            <w:pPr>
+              <w:rPr>
+                <w:b w:val="0"/>
+                <w:lang w:bidi="ar-IQ"/>
+              </w:rPr>
+            </w:pPr>
+            <w:r>
+              <w:rPr>
+                <w:b w:val="0"/>
+                <w:lang w:bidi="ar-IQ"/>
+              </w:rPr>
+              <w:t>DESBEIN</w:t>
+            </w:r>
+          </w:p>
+        </w:tc>
+        <w:tc>
+          <w:tcPr>
+            <w:tcW w:w="1418" w:type="dxa"/>
+            <w:shd w:val="clear" w:color="auto" w:fill="F2F2F2" w:themeFill="background1" w:themeFillShade="F2"/>
+          </w:tcPr>
+          <w:p>
+            <w:pPr>
+              <w:cnfStyle w:val="000000000000" w:firstRow="0" w:lastRow="0" w:firstColumn="0" w:lastColumn="0" w:oddVBand="0" w:evenVBand="0" w:oddHBand="0" w:evenHBand="0" w:firstRowFirstColumn="0" w:firstRowLastColumn="0" w:lastRowFirstColumn="0" w:lastRowLastColumn="0"/>
+              <w:rPr>
+                <w:lang w:bidi="ar-IQ"/>
+              </w:rPr>
+            </w:pPr>
+          </w:p>
+        </w:tc>
+        <w:tc>
+          <w:tcPr>
+            <w:tcW w:w="1276" w:type="dxa"/>
+            <w:shd w:val="clear" w:color="auto" w:fill="F2F2F2" w:themeFill="background1" w:themeFillShade="F2"/>
+          </w:tcPr>
+          <w:p>
+            <w:pPr>
+              <w:cnfStyle w:val="000000000000" w:firstRow="0" w:lastRow="0" w:firstColumn="0" w:lastColumn="0" w:oddVBand="0" w:evenVBand="0" w:oddHBand="0" w:evenHBand="0" w:firstRowFirstColumn="0" w:firstRowLastColumn="0" w:lastRowFirstColumn="0" w:lastRowLastColumn="0"/>
+              <w:rPr>
+                <w:lang w:bidi="ar-IQ"/>
+              </w:rPr>
+            </w:pPr>
+          </w:p>
+        </w:tc>
+        <w:tc>
+          <w:tcPr>
+            <w:tcW w:w="1701" w:type="dxa"/>
+          </w:tcPr>
+          <w:p>
+            <w:pPr>
+              <w:cnfStyle w:val="000000000000" w:firstRow="0" w:lastRow="0" w:firstColumn="0" w:lastColumn="0" w:oddVBand="0" w:evenVBand="0" w:oddHBand="0" w:evenHBand="0" w:firstRowFirstColumn="0" w:firstRowLastColumn="0" w:lastRowFirstColumn="0" w:lastRowLastColumn="0"/>
+              <w:rPr>
+                <w:lang w:bidi="ar-IQ"/>
+              </w:rPr>
+            </w:pPr>
+            <w:r>
+              <w:rPr>
+                <w:lang w:bidi="ar-IQ"/>
+              </w:rPr>
+              <w:t>20</w:t>
+            </w:r>
+          </w:p>
+        </w:tc>
+        <w:tc>
+          <w:tcPr>
+            <w:tcW w:w="2737" w:type="dxa"/>
+            <w:shd w:val="clear" w:color="auto" w:fill="FFFFFF" w:themeFill="background1"/>
+          </w:tcPr>
+          <w:p>
+            <w:pPr>
+              <w:cnfStyle w:val="000000000000" w:firstRow="0" w:lastRow="0" w:firstColumn="0" w:lastColumn="0" w:oddVBand="0" w:evenVBand="0" w:oddHBand="0" w:evenHBand="0" w:firstRowFirstColumn="0" w:firstRowLastColumn="0" w:lastRowFirstColumn="0" w:lastRowLastColumn="0"/>
+              <w:rPr>
+                <w:lang w:bidi="ar-IQ"/>
+              </w:rPr>
+            </w:pPr>
+            <w:r>
+              <w:rPr>
+                <w:lang w:bidi="ar-IQ"/>
+              </w:rPr>
+              <w:t>Overall Project</w:t>
+            </w:r>
+          </w:p>
+        </w:tc>
+      </w:tr>
+      <w:tr>
+        <w:tc>
+          <w:tcPr>
+            <w:cnfStyle w:val="001000000000" w:firstRow="0" w:lastRow="0" w:firstColumn="1" w:lastColumn="0" w:oddVBand="0" w:evenVBand="0" w:oddHBand="0" w:evenHBand="0" w:firstRowFirstColumn="0" w:firstRowLastColumn="0" w:lastRowFirstColumn="0" w:lastRowLastColumn="0"/>
+            <w:tcW w:w="1696" w:type="dxa"/>
+          </w:tcPr>
+          <w:p>
+            <w:pPr>
+              <w:rPr>
+                <w:b w:val="0"/>
+                <w:lang w:bidi="ar-IQ"/>
+              </w:rPr>
+            </w:pPr>
+            <w:r>
+              <w:rPr>
+                <w:b w:val="0"/>
+                <w:lang w:bidi="ar-IQ"/>
+              </w:rPr>
+              <w:lastRenderedPageBreak/>
+              <w:t>LOTEMO</w:t>
+            </w:r>
+          </w:p>
+        </w:tc>
+        <w:tc>
+          <w:tcPr>
+            <w:tcW w:w="1418" w:type="dxa"/>
+          </w:tcPr>
+          <w:p>
+            <w:pPr>
+              <w:cnfStyle w:val="000000000000" w:firstRow="0" w:lastRow="0" w:firstColumn="0" w:lastColumn="0" w:oddVBand="0" w:evenVBand="0" w:oddHBand="0" w:evenHBand="0" w:firstRowFirstColumn="0" w:firstRowLastColumn="0" w:lastRowFirstColumn="0" w:lastRowLastColumn="0"/>
+              <w:rPr>
+                <w:lang w:bidi="ar-IQ"/>
+              </w:rPr>
+            </w:pPr>
+            <w:r>
+              <w:rPr>
+                <w:lang w:bidi="ar-IQ"/>
+              </w:rPr>
+              <w:t>30</w:t>
+            </w:r>
+          </w:p>
+        </w:tc>
+        <w:tc>
+          <w:tcPr>
+            <w:tcW w:w="1276" w:type="dxa"/>
+          </w:tcPr>
+          <w:p>
+            <w:pPr>
+              <w:cnfStyle w:val="000000000000" w:firstRow="0" w:lastRow="0" w:firstColumn="0" w:lastColumn="0" w:oddVBand="0" w:evenVBand="0" w:oddHBand="0" w:evenHBand="0" w:firstRowFirstColumn="0" w:firstRowLastColumn="0" w:lastRowFirstColumn="0" w:lastRowLastColumn="0"/>
+              <w:rPr>
+                <w:lang w:bidi="ar-IQ"/>
+              </w:rPr>
+            </w:pPr>
+            <w:r>
+              <w:rPr>
+                <w:lang w:bidi="ar-IQ"/>
+              </w:rPr>
+              <w:t>15</w:t>
+            </w:r>
+          </w:p>
+        </w:tc>
+        <w:tc>
+          <w:tcPr>
+            <w:tcW w:w="1701" w:type="dxa"/>
+            <w:shd w:val="clear" w:color="auto" w:fill="F2F2F2" w:themeFill="background1" w:themeFillShade="F2"/>
+          </w:tcPr>
+          <w:p>
+            <w:pPr>
+              <w:cnfStyle w:val="000000000000" w:firstRow="0" w:lastRow="0" w:firstColumn="0" w:lastColumn="0" w:oddVBand="0" w:evenVBand="0" w:oddHBand="0" w:evenHBand="0" w:firstRowFirstColumn="0" w:firstRowLastColumn="0" w:lastRowFirstColumn="0" w:lastRowLastColumn="0"/>
+              <w:rPr>
+                <w:lang w:bidi="ar-IQ"/>
+              </w:rPr>
+            </w:pPr>
+          </w:p>
+        </w:tc>
+        <w:tc>
+          <w:tcPr>
+            <w:tcW w:w="2737" w:type="dxa"/>
+            <w:shd w:val="clear" w:color="auto" w:fill="FFFFFF" w:themeFill="background1"/>
+          </w:tcPr>
+          <w:p>
+            <w:pPr>
+              <w:cnfStyle w:val="000000000000" w:firstRow="0" w:lastRow="0" w:firstColumn="0" w:lastColumn="0" w:oddVBand="0" w:evenVBand="0" w:oddHBand="0" w:evenHBand="0" w:firstRowFirstColumn="0" w:firstRowLastColumn="0" w:lastRowFirstColumn="0" w:lastRowLastColumn="0"/>
+              <w:rPr>
+                <w:lang w:bidi="ar-IQ"/>
+              </w:rPr>
+            </w:pPr>
+            <w:r>
+              <w:rPr>
+                <w:lang w:bidi="ar-IQ"/>
+              </w:rPr>
+              <w:t>Development Stage</w:t>
+            </w:r>
+          </w:p>
+        </w:tc>
+      </w:tr>
+      <w:tr>
+        <w:tc>
+          <w:tcPr>
+            <w:cnfStyle w:val="001000000000" w:firstRow="0" w:lastRow="0" w:firstColumn="1" w:lastColumn="0" w:oddVBand="0" w:evenVBand="0" w:oddHBand="0" w:evenHBand="0" w:firstRowFirstColumn="0" w:firstRowLastColumn="0" w:lastRowFirstColumn="0" w:lastRowLastColumn="0"/>
+            <w:tcW w:w="1696" w:type="dxa"/>
+          </w:tcPr>
+          <w:p>
+            <w:pPr>
+              <w:rPr>
+                <w:b w:val="0"/>
+                <w:lang w:bidi="ar-IQ"/>
+              </w:rPr>
+            </w:pPr>
+            <w:r>
+              <w:rPr>
+                <w:b w:val="0"/>
+                <w:lang w:bidi="ar-IQ"/>
+              </w:rPr>
+              <w:t>EXTURDIPRO</w:t>
+            </w:r>
+          </w:p>
+        </w:tc>
+        <w:tc>
+          <w:tcPr>
+            <w:tcW w:w="1418" w:type="dxa"/>
+          </w:tcPr>
+          <w:p>
+            <w:pPr>
+              <w:cnfStyle w:val="000000000000" w:firstRow="0" w:lastRow="0" w:firstColumn="0" w:lastColumn="0" w:oddVBand="0" w:evenVBand="0" w:oddHBand="0" w:evenHBand="0" w:firstRowFirstColumn="0" w:firstRowLastColumn="0" w:lastRowFirstColumn="0" w:lastRowLastColumn="0"/>
+              <w:rPr>
+                <w:lang w:bidi="ar-IQ"/>
+              </w:rPr>
+            </w:pPr>
+            <w:r>
+              <w:rPr>
+                <w:lang w:bidi="ar-IQ"/>
+              </w:rPr>
+              <w:t>70</w:t>
+            </w:r>
+          </w:p>
+        </w:tc>
+        <w:tc>
+          <w:tcPr>
+            <w:tcW w:w="1276" w:type="dxa"/>
+          </w:tcPr>
+          <w:p>
+            <w:pPr>
+              <w:cnfStyle w:val="000000000000" w:firstRow="0" w:lastRow="0" w:firstColumn="0" w:lastColumn="0" w:oddVBand="0" w:evenVBand="0" w:oddHBand="0" w:evenHBand="0" w:firstRowFirstColumn="0" w:firstRowLastColumn="0" w:lastRowFirstColumn="0" w:lastRowLastColumn="0"/>
+              <w:rPr>
+                <w:lang w:bidi="ar-IQ"/>
+              </w:rPr>
+            </w:pPr>
+            <w:r>
+              <w:rPr>
+                <w:lang w:bidi="ar-IQ"/>
+              </w:rPr>
+              <w:t>10</w:t>
+            </w:r>
+          </w:p>
+        </w:tc>
+        <w:tc>
+          <w:tcPr>
+            <w:tcW w:w="1701" w:type="dxa"/>
+            <w:shd w:val="clear" w:color="auto" w:fill="F2F2F2" w:themeFill="background1" w:themeFillShade="F2"/>
+          </w:tcPr>
+          <w:p>
+            <w:pPr>
+              <w:cnfStyle w:val="000000000000" w:firstRow="0" w:lastRow="0" w:firstColumn="0" w:lastColumn="0" w:oddVBand="0" w:evenVBand="0" w:oddHBand="0" w:evenHBand="0" w:firstRowFirstColumn="0" w:firstRowLastColumn="0" w:lastRowFirstColumn="0" w:lastRowLastColumn="0"/>
+              <w:rPr>
+                <w:lang w:bidi="ar-IQ"/>
+              </w:rPr>
+            </w:pPr>
+          </w:p>
+        </w:tc>
+        <w:tc>
+          <w:tcPr>
+            <w:tcW w:w="2737" w:type="dxa"/>
+            <w:shd w:val="clear" w:color="auto" w:fill="FFFFFF" w:themeFill="background1"/>
+          </w:tcPr>
+          <w:p>
+            <w:pPr>
+              <w:cnfStyle w:val="000000000000" w:firstRow="0" w:lastRow="0" w:firstColumn="0" w:lastColumn="0" w:oddVBand="0" w:evenVBand="0" w:oddHBand="0" w:evenHBand="0" w:firstRowFirstColumn="0" w:firstRowLastColumn="0" w:lastRowFirstColumn="0" w:lastRowLastColumn="0"/>
+              <w:rPr>
+                <w:lang w:bidi="ar-IQ"/>
+              </w:rPr>
+            </w:pPr>
+            <w:r>
+              <w:rPr>
+                <w:lang w:bidi="ar-IQ"/>
+              </w:rPr>
+              <w:t>Overall Project</w:t>
+            </w:r>
+          </w:p>
+        </w:tc>
+      </w:tr>
+      <w:tr>
+        <w:tc>
+          <w:tcPr>
+            <w:cnfStyle w:val="001000000000" w:firstRow="0" w:lastRow="0" w:firstColumn="1" w:lastColumn="0" w:oddVBand="0" w:evenVBand="0" w:oddHBand="0" w:evenHBand="0" w:firstRowFirstColumn="0" w:firstRowLastColumn="0" w:lastRowFirstColumn="0" w:lastRowLastColumn="0"/>
+            <w:tcW w:w="1696" w:type="dxa"/>
+          </w:tcPr>
+          <w:p>
+            <w:pPr>
+              <w:rPr>
+                <w:b w:val="0"/>
+                <w:lang w:bidi="ar-IQ"/>
+              </w:rPr>
+            </w:pPr>
+            <w:r>
+              <w:rPr>
+                <w:b w:val="0"/>
+                <w:lang w:bidi="ar-IQ"/>
+              </w:rPr>
+              <w:t>ESTARIN</w:t>
+            </w:r>
+          </w:p>
+        </w:tc>
+        <w:tc>
+          <w:tcPr>
+            <w:tcW w:w="1418" w:type="dxa"/>
+          </w:tcPr>
+          <w:p>
+            <w:pPr>
+              <w:cnfStyle w:val="000000000000" w:firstRow="0" w:lastRow="0" w:firstColumn="0" w:lastColumn="0" w:oddVBand="0" w:evenVBand="0" w:oddHBand="0" w:evenHBand="0" w:firstRowFirstColumn="0" w:firstRowLastColumn="0" w:lastRowFirstColumn="0" w:lastRowLastColumn="0"/>
+              <w:rPr>
+                <w:lang w:bidi="ar-IQ"/>
+              </w:rPr>
+            </w:pPr>
+            <w:r>
+              <w:rPr>
+                <w:lang w:bidi="ar-IQ"/>
+              </w:rPr>
+              <w:t>25</w:t>
+            </w:r>
+          </w:p>
+        </w:tc>
+        <w:tc>
+          <w:tcPr>
+            <w:tcW w:w="1276" w:type="dxa"/>
+          </w:tcPr>
+          <w:p>
+            <w:pPr>
+              <w:cnfStyle w:val="000000000000" w:firstRow="0" w:lastRow="0" w:firstColumn="0" w:lastColumn="0" w:oddVBand="0" w:evenVBand="0" w:oddHBand="0" w:evenHBand="0" w:firstRowFirstColumn="0" w:firstRowLastColumn="0" w:lastRowFirstColumn="0" w:lastRowLastColumn="0"/>
+              <w:rPr>
+                <w:lang w:bidi="ar-IQ"/>
+              </w:rPr>
+            </w:pPr>
+            <w:r>
+              <w:rPr>
+                <w:lang w:bidi="ar-IQ"/>
+              </w:rPr>
+              <w:t>15</w:t>
+            </w:r>
+          </w:p>
+        </w:tc>
+        <w:tc>
+          <w:tcPr>
+            <w:tcW w:w="1701" w:type="dxa"/>
+            <w:shd w:val="clear" w:color="auto" w:fill="F2F2F2" w:themeFill="background1" w:themeFillShade="F2"/>
+          </w:tcPr>
+          <w:p>
+            <w:pPr>
+              <w:cnfStyle w:val="000000000000" w:firstRow="0" w:lastRow="0" w:firstColumn="0" w:lastColumn="0" w:oddVBand="0" w:evenVBand="0" w:oddHBand="0" w:evenHBand="0" w:firstRowFirstColumn="0" w:firstRowLastColumn="0" w:lastRowFirstColumn="0" w:lastRowLastColumn="0"/>
+              <w:rPr>
+                <w:lang w:bidi="ar-IQ"/>
+              </w:rPr>
+            </w:pPr>
+          </w:p>
+        </w:tc>
+        <w:tc>
+          <w:tcPr>
+            <w:tcW w:w="2737" w:type="dxa"/>
+            <w:shd w:val="clear" w:color="auto" w:fill="FFFFFF" w:themeFill="background1"/>
+          </w:tcPr>
+          <w:p>
+            <w:pPr>
+              <w:cnfStyle w:val="000000000000" w:firstRow="0" w:lastRow="0" w:firstColumn="0" w:lastColumn="0" w:oddVBand="0" w:evenVBand="0" w:oddHBand="0" w:evenHBand="0" w:firstRowFirstColumn="0" w:firstRowLastColumn="0" w:lastRowFirstColumn="0" w:lastRowLastColumn="0"/>
+              <w:rPr>
+                <w:lang w:bidi="ar-IQ"/>
+              </w:rPr>
+            </w:pPr>
+            <w:r>
+              <w:rPr>
+                <w:lang w:bidi="ar-IQ"/>
+              </w:rPr>
+              <w:t>Overall Project</w:t>
+            </w:r>
+          </w:p>
+        </w:tc>
+      </w:tr>
+      <w:tr>
+        <w:tc>
+          <w:tcPr>
+            <w:cnfStyle w:val="001000000000" w:firstRow="0" w:lastRow="0" w:firstColumn="1" w:lastColumn="0" w:oddVBand="0" w:evenVBand="0" w:oddHBand="0" w:evenHBand="0" w:firstRowFirstColumn="0" w:firstRowLastColumn="0" w:lastRowFirstColumn="0" w:lastRowLastColumn="0"/>
+            <w:tcW w:w="1696" w:type="dxa"/>
+            <w:tcBorders>
+              <w:bottom w:val="single" w:sz="4" w:space="0" w:color="auto"/>
+            </w:tcBorders>
+          </w:tcPr>
+          <w:p>
+            <w:pPr>
+              <w:rPr>
+                <w:b w:val="0"/>
+                <w:lang w:bidi="ar-IQ"/>
+              </w:rPr>
+            </w:pPr>
+            <w:r>
+              <w:rPr>
+                <w:b w:val="0"/>
+                <w:lang w:bidi="ar-IQ"/>
+              </w:rPr>
+              <w:t>CLIHAINEX</w:t>
+            </w:r>
+          </w:p>
+        </w:tc>
+        <w:tc>
+          <w:tcPr>
+            <w:tcW w:w="1418" w:type="dxa"/>
+            <w:tcBorders>
+              <w:bottom w:val="single" w:sz="4" w:space="0" w:color="auto"/>
+            </w:tcBorders>
+          </w:tcPr>
+          <w:p>
+            <w:pPr>
+              <w:cnfStyle w:val="000000000000" w:firstRow="0" w:lastRow="0" w:firstColumn="0" w:lastColumn="0" w:oddVBand="0" w:evenVBand="0" w:oddHBand="0" w:evenHBand="0" w:firstRowFirstColumn="0" w:firstRowLastColumn="0" w:lastRowFirstColumn="0" w:lastRowLastColumn="0"/>
+              <w:rPr>
+                <w:lang w:bidi="ar-IQ"/>
+              </w:rPr>
+            </w:pPr>
+            <w:r>
+              <w:rPr>
+                <w:lang w:bidi="ar-IQ"/>
+              </w:rPr>
+              <w:t>45</w:t>
+            </w:r>
+          </w:p>
+        </w:tc>
+        <w:tc>
+          <w:tcPr>
+            <w:tcW w:w="1276" w:type="dxa"/>
+            <w:tcBorders>
+              <w:bottom w:val="single" w:sz="4" w:space="0" w:color="auto"/>
+            </w:tcBorders>
+          </w:tcPr>
+          <w:p>
+            <w:pPr>
+              <w:cnfStyle w:val="000000000000" w:firstRow="0" w:lastRow="0" w:firstColumn="0" w:lastColumn="0" w:oddVBand="0" w:evenVBand="0" w:oddHBand="0" w:evenHBand="0" w:firstRowFirstColumn="0" w:firstRowLastColumn="0" w:lastRowFirstColumn="0" w:lastRowLastColumn="0"/>
+              <w:rPr>
+                <w:lang w:bidi="ar-IQ"/>
+              </w:rPr>
+            </w:pPr>
+            <w:r>
+              <w:rPr>
+                <w:lang w:bidi="ar-IQ"/>
+              </w:rPr>
+              <w:t>20</w:t>
+            </w:r>
+          </w:p>
+        </w:tc>
+        <w:tc>
+          <w:tcPr>
+            <w:tcW w:w="1701" w:type="dxa"/>
+            <w:tcBorders>
+              <w:bottom w:val="single" w:sz="4" w:space="0" w:color="auto"/>
+            </w:tcBorders>
+            <w:shd w:val="clear" w:color="auto" w:fill="F2F2F2" w:themeFill="background1" w:themeFillShade="F2"/>
+          </w:tcPr>
+          <w:p>
+            <w:pPr>
+              <w:cnfStyle w:val="000000000000" w:firstRow="0" w:lastRow="0" w:firstColumn="0" w:lastColumn="0" w:oddVBand="0" w:evenVBand="0" w:oddHBand="0" w:evenHBand="0" w:firstRowFirstColumn="0" w:firstRowLastColumn="0" w:lastRowFirstColumn="0" w:lastRowLastColumn="0"/>
+              <w:rPr>
+                <w:lang w:bidi="ar-IQ"/>
+              </w:rPr>
+            </w:pPr>
+          </w:p>
+        </w:tc>
+        <w:tc>
+          <w:tcPr>
+            <w:tcW w:w="2737" w:type="dxa"/>
+            <w:tcBorders>
+              <w:bottom w:val="single" w:sz="4" w:space="0" w:color="auto"/>
+            </w:tcBorders>
+            <w:shd w:val="clear" w:color="auto" w:fill="FFFFFF" w:themeFill="background1"/>
+          </w:tcPr>
+          <w:p>
+            <w:pPr>
+              <w:cnfStyle w:val="000000000000" w:firstRow="0" w:lastRow="0" w:firstColumn="0" w:lastColumn="0" w:oddVBand="0" w:evenVBand="0" w:oddHBand="0" w:evenHBand="0" w:firstRowFirstColumn="0" w:firstRowLastColumn="0" w:lastRowFirstColumn="0" w:lastRowLastColumn="0"/>
+              <w:rPr>
+                <w:lang w:bidi="ar-IQ"/>
+              </w:rPr>
+            </w:pPr>
+            <w:r>
+              <w:rPr>
+                <w:lang w:bidi="ar-IQ"/>
+              </w:rPr>
+              <w:t>Overall Project</w:t>
+            </w:r>
+          </w:p>
+        </w:tc>
+      </w:tr>
+      <w:tr>
+        <w:tc>
+          <w:tcPr>
+            <w:cnfStyle w:val="001000000000" w:firstRow="0" w:lastRow="0" w:firstColumn="1" w:lastColumn="0" w:oddVBand="0" w:evenVBand="0" w:oddHBand="0" w:evenHBand="0" w:firstRowFirstColumn="0" w:firstRowLastColumn="0" w:lastRowFirstColumn="0" w:lastRowLastColumn="0"/>
+            <w:tcW w:w="1696" w:type="dxa"/>
+            <w:tcBorders>
+              <w:top w:val="single" w:sz="4" w:space="0" w:color="auto"/>
+            </w:tcBorders>
+            <w:shd w:val="clear" w:color="auto" w:fill="FFFFFF" w:themeFill="background1"/>
+          </w:tcPr>
+          <w:p>
+            <w:pPr>
+              <w:rPr>
+                <w:bCs w:val="0"/>
+                <w:lang w:bidi="ar-IQ"/>
+              </w:rPr>
+            </w:pPr>
+            <w:r>
+              <w:rPr>
+                <w:bCs w:val="0"/>
+                <w:lang w:bidi="ar-IQ"/>
+              </w:rPr>
+              <w:t>TOTAL</w:t>
+            </w:r>
+          </w:p>
+        </w:tc>
+        <w:tc>
+          <w:tcPr>
+            <w:tcW w:w="1418" w:type="dxa"/>
+            <w:tcBorders>
+              <w:top w:val="single" w:sz="4" w:space="0" w:color="auto"/>
+            </w:tcBorders>
+            <w:shd w:val="clear" w:color="auto" w:fill="FFFFFF" w:themeFill="background1"/>
+          </w:tcPr>
+          <w:p>
+            <w:pPr>
+              <w:cnfStyle w:val="000000000000" w:firstRow="0" w:lastRow="0" w:firstColumn="0" w:lastColumn="0" w:oddVBand="0" w:evenVBand="0" w:oddHBand="0" w:evenHBand="0" w:firstRowFirstColumn="0" w:firstRowLastColumn="0" w:lastRowFirstColumn="0" w:lastRowLastColumn="0"/>
+              <w:rPr>
+                <w:lang w:bidi="ar-IQ"/>
+              </w:rPr>
+            </w:pPr>
+            <w:r>
+              <w:rPr>
+                <w:lang w:bidi="ar-IQ"/>
+              </w:rPr>
+              <w:t>230</w:t>
+            </w:r>
+          </w:p>
+        </w:tc>
+        <w:tc>
+          <w:tcPr>
+            <w:tcW w:w="1276" w:type="dxa"/>
+            <w:tcBorders>
+              <w:top w:val="single" w:sz="4" w:space="0" w:color="auto"/>
+            </w:tcBorders>
+            <w:shd w:val="clear" w:color="auto" w:fill="FFFFFF" w:themeFill="background1"/>
+          </w:tcPr>
+          <w:p>
+            <w:pPr>
+              <w:cnfStyle w:val="000000000000" w:firstRow="0" w:lastRow="0" w:firstColumn="0" w:lastColumn="0" w:oddVBand="0" w:evenVBand="0" w:oddHBand="0" w:evenHBand="0" w:firstRowFirstColumn="0" w:firstRowLastColumn="0" w:lastRowFirstColumn="0" w:lastRowLastColumn="0"/>
+              <w:rPr>
+                <w:lang w:bidi="ar-IQ"/>
+              </w:rPr>
+            </w:pPr>
+            <w:r>
+              <w:rPr>
+                <w:lang w:bidi="ar-IQ"/>
+              </w:rPr>
+              <w:t>87</w:t>
+            </w:r>
+          </w:p>
+        </w:tc>
+        <w:tc>
+          <w:tcPr>
+            <w:tcW w:w="1701" w:type="dxa"/>
+            <w:tcBorders>
+              <w:top w:val="single" w:sz="4" w:space="0" w:color="auto"/>
+            </w:tcBorders>
+            <w:shd w:val="clear" w:color="auto" w:fill="FFFFFF" w:themeFill="background1"/>
+          </w:tcPr>
+          <w:p>
+            <w:pPr>
+              <w:cnfStyle w:val="000000000000" w:firstRow="0" w:lastRow="0" w:firstColumn="0" w:lastColumn="0" w:oddVBand="0" w:evenVBand="0" w:oddHBand="0" w:evenHBand="0" w:firstRowFirstColumn="0" w:firstRowLastColumn="0" w:lastRowFirstColumn="0" w:lastRowLastColumn="0"/>
+              <w:rPr>
+                <w:lang w:bidi="ar-IQ"/>
+              </w:rPr>
+            </w:pPr>
+            <w:r>
+              <w:rPr>
+                <w:lang w:bidi="ar-IQ"/>
+              </w:rPr>
+              <w:t>25</w:t>
+            </w:r>
+          </w:p>
+        </w:tc>
+        <w:tc>
+          <w:tcPr>
+            <w:tcW w:w="2737" w:type="dxa"/>
+            <w:tcBorders>
+              <w:top w:val="single" w:sz="4" w:space="0" w:color="auto"/>
+            </w:tcBorders>
+            <w:shd w:val="clear" w:color="auto" w:fill="F2F2F2" w:themeFill="background1" w:themeFillShade="F2"/>
+          </w:tcPr>
+          <w:p>
+            <w:pPr>
+              <w:cnfStyle w:val="000000000000" w:firstRow="0" w:lastRow="0" w:firstColumn="0" w:lastColumn="0" w:oddVBand="0" w:evenVBand="0" w:oddHBand="0" w:evenHBand="0" w:firstRowFirstColumn="0" w:firstRowLastColumn="0" w:lastRowFirstColumn="0" w:lastRowLastColumn="0"/>
+              <w:rPr>
+                <w:lang w:bidi="ar-IQ"/>
+              </w:rPr>
+            </w:pPr>
+          </w:p>
+        </w:tc>
+      </w:tr>
+    </w:tbl>
+    <w:p>
+      <w:pPr>
+        <w:rPr>
+          <w:lang w:bidi="ar-IQ"/>
+        </w:rPr>
+      </w:pPr>
+    </w:p>
+    <w:p>
+      <w:pPr>
+        <w:rPr>
+          <w:lang w:bidi="ar-IQ"/>
+        </w:rPr>
+      </w:pPr>
+      <w:r>
+        <w:rPr>
+          <w:lang w:bidi="ar-IQ"/>
+        </w:rPr>
+        <w:t>The following tables shows the final budget increase if all the detected risks described above would happen during the project. We calculated the worst-case scenario of a budget increase for our project and the best-case scenario. Ideally, we would use the best-case scenario as our overall budget. It is important to note that the risks whose existence could cause the project to fail where not taken into consideration, as no matter how much money we throw at them they will not be fixed.</w:t>
+      </w:r>
+      <w:bookmarkStart w:id="1" w:name="_GoBack"/>
+      <w:bookmarkEnd w:id="1"/>
+    </w:p>
+    <w:p>
+      <w:pPr>
+        <w:jc w:val="center"/>
+        <w:rPr>
+          <w:lang w:bidi="ar-IQ"/>
+        </w:rPr>
+      </w:pPr>
+      <w:r>
+        <w:drawing>
+          <wp:inline distT="0" distB="0" distL="0" distR="0" wp14:anchorId="5DFA7A6E" wp14:editId="48BFED64">
+            <wp:extent cx="5612130" cy="843915"/>
+            <wp:effectExtent l="0" t="0" r="7620" b="0"/>
+            <wp:docPr id="5" name="Imagen 5"/>
+            <wp:cNvGraphicFramePr>
+              <a:graphicFrameLocks xmlns:a="http://schemas.openxmlformats.org/drawingml/2006/main" noChangeAspect="1"/>
+            </wp:cNvGraphicFramePr>
+            <a:graphic xmlns:a="http://schemas.openxmlformats.org/drawingml/2006/main">
+              <a:graphicData uri="http://schemas.openxmlformats.org/drawingml/2006/picture">
+                <pic:pic xmlns:pic="http://schemas.openxmlformats.org/drawingml/2006/picture">
+                  <pic:nvPicPr>
+                    <pic:cNvPr id="0" name="Picture 2"/>
+                    <pic:cNvPicPr>
+                      <a:picLocks noChangeAspect="1" noChangeArrowheads="1"/>
+                    </pic:cNvPicPr>
+                  </pic:nvPicPr>
+                  <pic:blipFill>
+                    <a:blip r:embed="rId11">
+                      <a:extLst>
+                        <a:ext uri="{28A0092B-C50C-407E-A947-70E740481C1C}">
+                          <a14:useLocalDpi xmlns:a14="http://schemas.microsoft.com/office/drawing/2010/main" val="0"/>
+                        </a:ext>
+                      </a:extLst>
+                    </a:blip>
+                    <a:srcRect/>
+                    <a:stretch>
+                      <a:fillRect/>
+                    </a:stretch>
+                  </pic:blipFill>
+                  <pic:spPr bwMode="auto">
+                    <a:xfrm>
+                      <a:off x="0" y="0"/>
+                      <a:ext cx="5612130" cy="843915"/>
+                    </a:xfrm>
+                    <a:prstGeom prst="rect">
+                      <a:avLst/>
+                    </a:prstGeom>
+                    <a:noFill/>
+                    <a:ln>
+                      <a:noFill/>
+                    </a:ln>
+                  </pic:spPr>
+                </pic:pic>
+              </a:graphicData>
+            </a:graphic>
+          </wp:inline>
+        </w:drawing>
+      </w:r>
+    </w:p>
+    <w:p>
+      <w:pPr>
+        <w:jc w:val="center"/>
+        <w:rPr>
+          <w:lang w:bidi="ar-IQ"/>
+        </w:rPr>
+      </w:pPr>
+      <w:r>
+        <w:drawing>
+          <wp:inline distT="0" distB="0" distL="0" distR="0" wp14:anchorId="4809C473" wp14:editId="0329DA12">
+            <wp:extent cx="2142490" cy="579755"/>
+            <wp:effectExtent l="0" t="0" r="0" b="0"/>
+            <wp:docPr id="6" name="Imagen 6"/>
+            <wp:cNvGraphicFramePr>
+              <a:graphicFrameLocks xmlns:a="http://schemas.openxmlformats.org/drawingml/2006/main" noChangeAspect="1"/>
+            </wp:cNvGraphicFramePr>
+            <a:graphic xmlns:a="http://schemas.openxmlformats.org/drawingml/2006/main">
+              <a:graphicData uri="http://schemas.openxmlformats.org/drawingml/2006/picture">
+                <pic:pic xmlns:pic="http://schemas.openxmlformats.org/drawingml/2006/picture">
+                  <pic:nvPicPr>
+                    <pic:cNvPr id="0" name="Picture 3"/>
+                    <pic:cNvPicPr>
+                      <a:picLocks noChangeAspect="1" noChangeArrowheads="1"/>
+                    </pic:cNvPicPr>
+                  </pic:nvPicPr>
+                  <pic:blipFill>
+                    <a:blip r:embed="rId12">
+                      <a:extLst>
+                        <a:ext uri="{28A0092B-C50C-407E-A947-70E740481C1C}">
+                          <a14:useLocalDpi xmlns:a14="http://schemas.microsoft.com/office/drawing/2010/main" val="0"/>
+                        </a:ext>
+                      </a:extLst>
+                    </a:blip>
+                    <a:srcRect/>
+                    <a:stretch>
+                      <a:fillRect/>
+                    </a:stretch>
+                  </pic:blipFill>
+                  <pic:spPr bwMode="auto">
+                    <a:xfrm>
+                      <a:off x="0" y="0"/>
+                      <a:ext cx="2142490" cy="579755"/>
+                    </a:xfrm>
+                    <a:prstGeom prst="rect">
+                      <a:avLst/>
+                    </a:prstGeom>
+                    <a:noFill/>
+                    <a:ln>
+                      <a:noFill/>
+                    </a:ln>
+                  </pic:spPr>
+                </pic:pic>
+              </a:graphicData>
+            </a:graphic>
+          </wp:inline>
+        </w:drawing>
+      </w:r>
+    </w:p>
+    <w:p>
+      <w:pPr>
+        <w:pStyle w:val="Ttulo1"/>
+        <w:rPr>
+          <w:lang w:bidi="ar-IQ"/>
+        </w:rPr>
+      </w:pPr>
+      <w:r>
+        <w:rPr>
+          <w:lang w:bidi="ar-IQ"/>
+        </w:rPr>
+        <w:t>Schedule modifications due to Risk existence</w:t>
+      </w:r>
     </w:p>
     <w:sectPr>
       <w:pgSz w:w="12240" w:h="15840"/>
@@ -7337,7 +8908,7 @@
       </w:pPr>
     </w:pPrDefault>
   </w:docDefaults>
-  <w:latentStyles w:defLockedState="0" w:defUIPriority="99" w:defSemiHidden="0" w:defUnhideWhenUsed="0" w:defQFormat="0" w:count="376">
+  <w:latentStyles w:defLockedState="0" w:defUIPriority="99" w:defSemiHidden="0" w:defUnhideWhenUsed="0" w:defQFormat="0" w:count="375">
     <w:lsdException w:name="Normal" w:uiPriority="0" w:qFormat="1"/>
     <w:lsdException w:name="heading 1" w:uiPriority="9" w:qFormat="1"/>
     <w:lsdException w:name="heading 2" w:semiHidden="1" w:uiPriority="9" w:unhideWhenUsed="1" w:qFormat="1"/>
@@ -7443,6 +9014,7 @@
     <w:lsdException w:name="HTML Sample" w:semiHidden="1" w:unhideWhenUsed="1"/>
     <w:lsdException w:name="HTML Typewriter" w:semiHidden="1" w:unhideWhenUsed="1"/>
     <w:lsdException w:name="HTML Variable" w:semiHidden="1" w:unhideWhenUsed="1"/>
+    <w:lsdException w:name="Normal Table" w:semiHidden="1" w:unhideWhenUsed="1"/>
     <w:lsdException w:name="annotation subject" w:semiHidden="1" w:unhideWhenUsed="1"/>
     <w:lsdException w:name="No List" w:semiHidden="1" w:unhideWhenUsed="1"/>
     <w:lsdException w:name="Outline List 1" w:semiHidden="1" w:unhideWhenUsed="1"/>
@@ -7489,8 +9061,10 @@
     <w:lsdException w:name="Table Subtle 2" w:semiHidden="1" w:unhideWhenUsed="1"/>
     <w:lsdException w:name="Table Web 1" w:semiHidden="1" w:unhideWhenUsed="1"/>
     <w:lsdException w:name="Table Web 2" w:semiHidden="1" w:unhideWhenUsed="1"/>
+    <w:lsdException w:name="Table Web 3" w:semiHidden="1" w:unhideWhenUsed="1"/>
     <w:lsdException w:name="Balloon Text" w:semiHidden="1" w:unhideWhenUsed="1"/>
     <w:lsdException w:name="Table Grid" w:uiPriority="39"/>
+    <w:lsdException w:name="Table Theme" w:semiHidden="1" w:unhideWhenUsed="1"/>
     <w:lsdException w:name="Placeholder Text" w:semiHidden="1"/>
     <w:lsdException w:name="No Spacing" w:uiPriority="1" w:qFormat="1"/>
     <w:lsdException w:name="Light Shading" w:uiPriority="60"/>
@@ -7710,7 +9284,6 @@
     <w:lsdException w:name="Smart Hyperlink" w:semiHidden="1" w:unhideWhenUsed="1"/>
     <w:lsdException w:name="Hashtag" w:semiHidden="1" w:unhideWhenUsed="1"/>
     <w:lsdException w:name="Unresolved Mention" w:semiHidden="1" w:unhideWhenUsed="1"/>
-    <w:lsdException w:name="Smart Link" w:semiHidden="1" w:unhideWhenUsed="1"/>
   </w:latentStyles>
   <w:style w:type="paragraph" w:default="1" w:styleId="Normal">
     <w:name w:val="Normal"/>
@@ -7958,6 +9531,94 @@
         <w:insideV w:val="single" w:sz="4" w:space="0" w:color="auto"/>
       </w:tblBorders>
     </w:tblPr>
+  </w:style>
+  <w:style w:type="paragraph" w:styleId="Cita">
+    <w:name w:val="Quote"/>
+    <w:basedOn w:val="Normal"/>
+    <w:next w:val="Normal"/>
+    <w:link w:val="CitaCar"/>
+    <w:uiPriority w:val="29"/>
+    <w:qFormat/>
+    <w:rsid w:val="00836E08"/>
+    <w:pPr>
+      <w:spacing w:before="200"/>
+      <w:ind w:left="864" w:right="864"/>
+      <w:jc w:val="center"/>
+    </w:pPr>
+    <w:rPr>
+      <w:i/>
+      <w:iCs/>
+      <w:color w:val="404040" w:themeColor="text1" w:themeTint="BF"/>
+    </w:rPr>
+  </w:style>
+  <w:style w:type="character" w:customStyle="1" w:styleId="CitaCar">
+    <w:name w:val="Cita Car"/>
+    <w:basedOn w:val="Fuentedeprrafopredeter"/>
+    <w:link w:val="Cita"/>
+    <w:uiPriority w:val="29"/>
+    <w:rsid w:val="00836E08"/>
+    <w:rPr>
+      <w:i/>
+      <w:iCs/>
+      <w:color w:val="404040" w:themeColor="text1" w:themeTint="BF"/>
+    </w:rPr>
+  </w:style>
+  <w:style w:type="table" w:styleId="Tablaconcuadrcula1clara-nfasis1">
+    <w:name w:val="Grid Table 1 Light Accent 1"/>
+    <w:basedOn w:val="Tablanormal"/>
+    <w:uiPriority w:val="46"/>
+    <w:rsid w:val="00BC6629"/>
+    <w:pPr>
+      <w:spacing w:after="0" w:line="240" w:lineRule="auto"/>
+    </w:pPr>
+    <w:tblPr>
+      <w:tblStyleRowBandSize w:val="1"/>
+      <w:tblStyleColBandSize w:val="1"/>
+      <w:tblBorders>
+        <w:top w:val="single" w:sz="4" w:space="0" w:color="B4C6E7" w:themeColor="accent1" w:themeTint="66"/>
+        <w:left w:val="single" w:sz="4" w:space="0" w:color="B4C6E7" w:themeColor="accent1" w:themeTint="66"/>
+        <w:bottom w:val="single" w:sz="4" w:space="0" w:color="B4C6E7" w:themeColor="accent1" w:themeTint="66"/>
+        <w:right w:val="single" w:sz="4" w:space="0" w:color="B4C6E7" w:themeColor="accent1" w:themeTint="66"/>
+        <w:insideH w:val="single" w:sz="4" w:space="0" w:color="B4C6E7" w:themeColor="accent1" w:themeTint="66"/>
+        <w:insideV w:val="single" w:sz="4" w:space="0" w:color="B4C6E7" w:themeColor="accent1" w:themeTint="66"/>
+      </w:tblBorders>
+    </w:tblPr>
+    <w:tblStylePr w:type="firstRow">
+      <w:rPr>
+        <w:b/>
+        <w:bCs/>
+      </w:rPr>
+      <w:tblPr/>
+      <w:tcPr>
+        <w:tcBorders>
+          <w:bottom w:val="single" w:sz="12" w:space="0" w:color="8EAADB" w:themeColor="accent1" w:themeTint="99"/>
+        </w:tcBorders>
+      </w:tcPr>
+    </w:tblStylePr>
+    <w:tblStylePr w:type="lastRow">
+      <w:rPr>
+        <w:b/>
+        <w:bCs/>
+      </w:rPr>
+      <w:tblPr/>
+      <w:tcPr>
+        <w:tcBorders>
+          <w:top w:val="double" w:sz="2" w:space="0" w:color="8EAADB" w:themeColor="accent1" w:themeTint="99"/>
+        </w:tcBorders>
+      </w:tcPr>
+    </w:tblStylePr>
+    <w:tblStylePr w:type="firstCol">
+      <w:rPr>
+        <w:b/>
+        <w:bCs/>
+      </w:rPr>
+    </w:tblStylePr>
+    <w:tblStylePr w:type="lastCol">
+      <w:rPr>
+        <w:b/>
+        <w:bCs/>
+      </w:rPr>
+    </w:tblStylePr>
   </w:style>
 </w:styles>
 </file>

</xml_diff>

<commit_message>
Arreglo de fallo encontrado en estimacion presupuesto y empiece de practica 8
</commit_message>
<xml_diff>
--- a/P7/risks.docx
+++ b/P7/risks.docx
@@ -6907,8 +6907,6 @@
         </w:rPr>
         <w:t>The following tables shows the final budget increase if all the detected risks described above would happen during the project. We calculated the worst-case scenario of a budget increase for our project and the best-case scenario. Ideally, we would use the best-case scenario as our overall budget. It is important to note that the risks whose existence could cause the project to fail where not taken into consideration, as no matter how much money we throw at them they will not be fixed.</w:t>
       </w:r>
-      <w:bookmarkStart w:id="1" w:name="_GoBack"/>
-      <w:bookmarkEnd w:id="1"/>
     </w:p>
     <w:p>
       <w:pPr>
@@ -6919,10 +6917,10 @@
       </w:pPr>
       <w:r>
         <w:drawing>
-          <wp:inline distT="0" distB="0" distL="0" distR="0" wp14:anchorId="5DFA7A6E" wp14:editId="48BFED64">
+          <wp:inline distT="0" distB="0" distL="0" distR="0" wp14:anchorId="3F010480" wp14:editId="5A200C60">
             <wp:extent cx="5612130" cy="843915"/>
             <wp:effectExtent l="0" t="0" r="7620" b="0"/>
-            <wp:docPr id="5" name="Imagen 5"/>
+            <wp:docPr id="11" name="Imagen 11"/>
             <wp:cNvGraphicFramePr>
               <a:graphicFrameLocks xmlns:a="http://schemas.openxmlformats.org/drawingml/2006/main" noChangeAspect="1"/>
             </wp:cNvGraphicFramePr>
@@ -6930,7 +6928,7 @@
               <a:graphicData uri="http://schemas.openxmlformats.org/drawingml/2006/picture">
                 <pic:pic xmlns:pic="http://schemas.openxmlformats.org/drawingml/2006/picture">
                   <pic:nvPicPr>
-                    <pic:cNvPr id="0" name="Picture 2"/>
+                    <pic:cNvPr id="0" name="Picture 5"/>
                     <pic:cNvPicPr>
                       <a:picLocks noChangeAspect="1" noChangeArrowheads="1"/>
                     </pic:cNvPicPr>
@@ -6977,10 +6975,10 @@
       </w:pPr>
       <w:r>
         <w:drawing>
-          <wp:inline distT="0" distB="0" distL="0" distR="0" wp14:anchorId="4809C473" wp14:editId="0329DA12">
-            <wp:extent cx="2142490" cy="579755"/>
-            <wp:effectExtent l="0" t="0" r="0" b="0"/>
-            <wp:docPr id="6" name="Imagen 6"/>
+          <wp:inline distT="0" distB="0" distL="0" distR="0" wp14:anchorId="0AC3542A" wp14:editId="6F004E9D">
+            <wp:extent cx="2143125" cy="581025"/>
+            <wp:effectExtent l="0" t="0" r="9525" b="9525"/>
+            <wp:docPr id="12" name="Imagen 12"/>
             <wp:cNvGraphicFramePr>
               <a:graphicFrameLocks xmlns:a="http://schemas.openxmlformats.org/drawingml/2006/main" noChangeAspect="1"/>
             </wp:cNvGraphicFramePr>
@@ -6988,7 +6986,7 @@
               <a:graphicData uri="http://schemas.openxmlformats.org/drawingml/2006/picture">
                 <pic:pic xmlns:pic="http://schemas.openxmlformats.org/drawingml/2006/picture">
                   <pic:nvPicPr>
-                    <pic:cNvPr id="0" name="Picture 3"/>
+                    <pic:cNvPr id="0" name="Picture 6"/>
                     <pic:cNvPicPr>
                       <a:picLocks noChangeAspect="1" noChangeArrowheads="1"/>
                     </pic:cNvPicPr>
@@ -7009,7 +7007,7 @@
                   <pic:spPr bwMode="auto">
                     <a:xfrm>
                       <a:off x="0" y="0"/>
-                      <a:ext cx="2142490" cy="579755"/>
+                      <a:ext cx="2143125" cy="581025"/>
                     </a:xfrm>
                     <a:prstGeom prst="rect">
                       <a:avLst/>
@@ -7037,8 +7035,182 @@
         <w:rPr>
           <w:lang w:bidi="ar-IQ"/>
         </w:rPr>
+        <w:t>Total Budget Modifications due to oversight</w:t>
+      </w:r>
+    </w:p>
+    <w:p>
+      <w:pPr>
+        <w:rPr>
+          <w:lang w:bidi="ar-IQ"/>
+        </w:rPr>
+      </w:pPr>
+      <w:r>
+        <w:rPr>
+          <w:lang w:bidi="ar-IQ"/>
+        </w:rPr>
+        <w:t>The overall increase in total budget in comparison with the previous Budget developed was due to an error being overseen until now. This error was rectified and lead us to the following overall overview of the projects budget:</w:t>
+      </w:r>
+      <w:bookmarkStart w:id="1" w:name="_GoBack"/>
+      <w:bookmarkEnd w:id="1"/>
+    </w:p>
+    <w:p>
+      <w:pPr>
+        <w:rPr>
+          <w:lang w:bidi="ar-IQ"/>
+        </w:rPr>
+      </w:pPr>
+      <w:r>
+        <w:lastRenderedPageBreak/>
+        <w:drawing>
+          <wp:inline distT="0" distB="0" distL="0" distR="0" wp14:anchorId="7E34CB29" wp14:editId="6582FEDC">
+            <wp:extent cx="5612130" cy="6350000"/>
+            <wp:effectExtent l="0" t="0" r="7620" b="0"/>
+            <wp:docPr id="10" name="Imagen 10"/>
+            <wp:cNvGraphicFramePr>
+              <a:graphicFrameLocks xmlns:a="http://schemas.openxmlformats.org/drawingml/2006/main" noChangeAspect="1"/>
+            </wp:cNvGraphicFramePr>
+            <a:graphic xmlns:a="http://schemas.openxmlformats.org/drawingml/2006/main">
+              <a:graphicData uri="http://schemas.openxmlformats.org/drawingml/2006/picture">
+                <pic:pic xmlns:pic="http://schemas.openxmlformats.org/drawingml/2006/picture">
+                  <pic:nvPicPr>
+                    <pic:cNvPr id="0" name="Picture 4"/>
+                    <pic:cNvPicPr>
+                      <a:picLocks noChangeAspect="1" noChangeArrowheads="1"/>
+                    </pic:cNvPicPr>
+                  </pic:nvPicPr>
+                  <pic:blipFill>
+                    <a:blip r:embed="rId13">
+                      <a:extLst>
+                        <a:ext uri="{28A0092B-C50C-407E-A947-70E740481C1C}">
+                          <a14:useLocalDpi xmlns:a14="http://schemas.microsoft.com/office/drawing/2010/main" val="0"/>
+                        </a:ext>
+                      </a:extLst>
+                    </a:blip>
+                    <a:srcRect/>
+                    <a:stretch>
+                      <a:fillRect/>
+                    </a:stretch>
+                  </pic:blipFill>
+                  <pic:spPr bwMode="auto">
+                    <a:xfrm>
+                      <a:off x="0" y="0"/>
+                      <a:ext cx="5612130" cy="6350000"/>
+                    </a:xfrm>
+                    <a:prstGeom prst="rect">
+                      <a:avLst/>
+                    </a:prstGeom>
+                    <a:noFill/>
+                    <a:ln>
+                      <a:noFill/>
+                    </a:ln>
+                  </pic:spPr>
+                </pic:pic>
+              </a:graphicData>
+            </a:graphic>
+          </wp:inline>
+        </w:drawing>
+      </w:r>
+    </w:p>
+    <w:p>
+      <w:pPr>
+        <w:rPr>
+          <w:lang w:bidi="ar-IQ"/>
+        </w:rPr>
+      </w:pPr>
+      <w:r>
+        <w:rPr>
+          <w:lang w:bidi="ar-IQ"/>
+        </w:rPr>
+        <w:t xml:space="preserve">The error being the </w:t>
+      </w:r>
+      <w:r>
+        <w:rPr>
+          <w:lang w:bidi="ar-IQ"/>
+        </w:rPr>
+        <w:t>dismissal</w:t>
+      </w:r>
+      <w:r>
+        <w:rPr>
+          <w:lang w:bidi="ar-IQ"/>
+        </w:rPr>
+        <w:t xml:space="preserve"> of </w:t>
+      </w:r>
+      <w:r>
+        <w:rPr>
+          <w:lang w:bidi="ar-IQ"/>
+        </w:rPr>
+        <w:t xml:space="preserve">multiplying </w:t>
+      </w:r>
+      <w:r>
+        <w:rPr>
+          <w:lang w:bidi="ar-IQ"/>
+        </w:rPr>
+        <w:t xml:space="preserve">each </w:t>
+      </w:r>
+      <w:r>
+        <w:rPr>
+          <w:lang w:bidi="ar-IQ"/>
+        </w:rPr>
+        <w:t>worker</w:t>
+      </w:r>
+      <w:r>
+        <w:rPr>
+          <w:lang w:bidi="ar-IQ"/>
+        </w:rPr>
+        <w:t xml:space="preserve"> overall </w:t>
+      </w:r>
+      <w:r>
+        <w:rPr>
+          <w:lang w:bidi="ar-IQ"/>
+        </w:rPr>
+        <w:t xml:space="preserve">work </w:t>
+      </w:r>
+      <w:r>
+        <w:rPr>
+          <w:lang w:bidi="ar-IQ"/>
+        </w:rPr>
+        <w:t>period</w:t>
+      </w:r>
+      <w:r>
+        <w:rPr>
+          <w:lang w:bidi="ar-IQ"/>
+        </w:rPr>
+        <w:t xml:space="preserve"> by their monthly salary</w:t>
+      </w:r>
+      <w:r>
+        <w:rPr>
+          <w:lang w:bidi="ar-IQ"/>
+        </w:rPr>
+        <w:t>.</w:t>
+      </w:r>
+    </w:p>
+    <w:p>
+      <w:pPr>
+        <w:pStyle w:val="Ttulo1"/>
+        <w:rPr>
+          <w:lang w:bidi="ar-IQ"/>
+        </w:rPr>
+      </w:pPr>
+      <w:r>
+        <w:rPr>
+          <w:lang w:bidi="ar-IQ"/>
+        </w:rPr>
         <w:t>Schedule modifications due to Risk existence</w:t>
       </w:r>
+    </w:p>
+    <w:p>
+      <w:pPr>
+        <w:rPr>
+          <w:lang w:bidi="ar-IQ"/>
+        </w:rPr>
+      </w:pPr>
+    </w:p>
+    <w:p>
+      <w:pPr>
+        <w:rPr>
+          <w:lang w:bidi="ar-IQ"/>
+        </w:rPr>
+      </w:pPr>
     </w:p>
     <w:sectPr>
       <w:pgSz w:w="12240" w:h="15840"/>
@@ -8908,7 +9080,7 @@
       </w:pPr>
     </w:pPrDefault>
   </w:docDefaults>
-  <w:latentStyles w:defLockedState="0" w:defUIPriority="99" w:defSemiHidden="0" w:defUnhideWhenUsed="0" w:defQFormat="0" w:count="375">
+  <w:latentStyles w:defLockedState="0" w:defUIPriority="99" w:defSemiHidden="0" w:defUnhideWhenUsed="0" w:defQFormat="0" w:count="376">
     <w:lsdException w:name="Normal" w:uiPriority="0" w:qFormat="1"/>
     <w:lsdException w:name="heading 1" w:uiPriority="9" w:qFormat="1"/>
     <w:lsdException w:name="heading 2" w:semiHidden="1" w:uiPriority="9" w:unhideWhenUsed="1" w:qFormat="1"/>
@@ -9014,7 +9186,6 @@
     <w:lsdException w:name="HTML Sample" w:semiHidden="1" w:unhideWhenUsed="1"/>
     <w:lsdException w:name="HTML Typewriter" w:semiHidden="1" w:unhideWhenUsed="1"/>
     <w:lsdException w:name="HTML Variable" w:semiHidden="1" w:unhideWhenUsed="1"/>
-    <w:lsdException w:name="Normal Table" w:semiHidden="1" w:unhideWhenUsed="1"/>
     <w:lsdException w:name="annotation subject" w:semiHidden="1" w:unhideWhenUsed="1"/>
     <w:lsdException w:name="No List" w:semiHidden="1" w:unhideWhenUsed="1"/>
     <w:lsdException w:name="Outline List 1" w:semiHidden="1" w:unhideWhenUsed="1"/>
@@ -9061,10 +9232,8 @@
     <w:lsdException w:name="Table Subtle 2" w:semiHidden="1" w:unhideWhenUsed="1"/>
     <w:lsdException w:name="Table Web 1" w:semiHidden="1" w:unhideWhenUsed="1"/>
     <w:lsdException w:name="Table Web 2" w:semiHidden="1" w:unhideWhenUsed="1"/>
-    <w:lsdException w:name="Table Web 3" w:semiHidden="1" w:unhideWhenUsed="1"/>
     <w:lsdException w:name="Balloon Text" w:semiHidden="1" w:unhideWhenUsed="1"/>
     <w:lsdException w:name="Table Grid" w:uiPriority="39"/>
-    <w:lsdException w:name="Table Theme" w:semiHidden="1" w:unhideWhenUsed="1"/>
     <w:lsdException w:name="Placeholder Text" w:semiHidden="1"/>
     <w:lsdException w:name="No Spacing" w:uiPriority="1" w:qFormat="1"/>
     <w:lsdException w:name="Light Shading" w:uiPriority="60"/>
@@ -9284,6 +9453,7 @@
     <w:lsdException w:name="Smart Hyperlink" w:semiHidden="1" w:unhideWhenUsed="1"/>
     <w:lsdException w:name="Hashtag" w:semiHidden="1" w:unhideWhenUsed="1"/>
     <w:lsdException w:name="Unresolved Mention" w:semiHidden="1" w:unhideWhenUsed="1"/>
+    <w:lsdException w:name="Smart Link" w:semiHidden="1" w:unhideWhenUsed="1"/>
   </w:latentStyles>
   <w:style w:type="paragraph" w:default="1" w:styleId="Normal">
     <w:name w:val="Normal"/>

</xml_diff>